<commit_message>
Adding Word docs discussed in class
</commit_message>
<xml_diff>
--- a/src/resources/documents/JavaTheory_3.docx
+++ b/src/resources/documents/JavaTheory_3.docx
@@ -380,7 +380,23 @@
           <w:sz w:val="32"/>
           <w:szCs w:val="32"/>
         </w:rPr>
-        <w:t>A class is a user-defined blueprint or prototype from which objects are created. It represents the set of properties or methods that are common to all objects of one type. Using classes, you can create multiple objects with the same behavior instead of writing their code multiple times. This includes classes for objects occurring more than once in your code. In general, class declarations can include these components in order: </w:t>
+        <w:t xml:space="preserve">A class is a user-defined blueprint or prototype from which objects are created. It represents the set of properties or methods that are common to all objects of one type. Using classes, you can create multiple objects with the same </w:t>
+      </w:r>
+      <w:proofErr w:type="spellStart"/>
+      <w:r>
+        <w:rPr>
+          <w:sz w:val="32"/>
+          <w:szCs w:val="32"/>
+        </w:rPr>
+        <w:t>behavior</w:t>
+      </w:r>
+      <w:proofErr w:type="spellEnd"/>
+      <w:r>
+        <w:rPr>
+          <w:sz w:val="32"/>
+          <w:szCs w:val="32"/>
+        </w:rPr>
+        <w:t xml:space="preserve"> instead of writing their code multiple times. This includes classes for objects occurring more than once in your code. In general, class declarations can include these components in order: </w:t>
       </w:r>
     </w:p>
     <w:p>
@@ -577,12 +593,21 @@
           <w:szCs w:val="32"/>
         </w:rPr>
       </w:pPr>
-      <w:r>
-        <w:rPr>
-          <w:sz w:val="32"/>
-          <w:szCs w:val="32"/>
-        </w:rPr>
-        <w:t>Behavior: It is represented by the methods of an object. It also reflects the response of an object to other objects.</w:t>
+      <w:proofErr w:type="spellStart"/>
+      <w:r>
+        <w:rPr>
+          <w:sz w:val="32"/>
+          <w:szCs w:val="32"/>
+        </w:rPr>
+        <w:t>Behavior</w:t>
+      </w:r>
+      <w:proofErr w:type="spellEnd"/>
+      <w:r>
+        <w:rPr>
+          <w:sz w:val="32"/>
+          <w:szCs w:val="32"/>
+        </w:rPr>
+        <w:t>: It is represented by the methods of an object. It also reflects the response of an object to other objects.</w:t>
       </w:r>
     </w:p>
     <w:p>
@@ -746,7 +771,23 @@
           <w:szCs w:val="32"/>
         </w:rPr>
         <w:lastRenderedPageBreak/>
-        <w:t>only the required characteristics of an object, ignoring the irrelevant details. The properties and behaviors of an object differentiate it from other objects of similar type and also help in classifying/grouping the object.</w:t>
+        <w:t xml:space="preserve">only the required characteristics of an object, ignoring the irrelevant details. The properties and </w:t>
+      </w:r>
+      <w:proofErr w:type="spellStart"/>
+      <w:r>
+        <w:rPr>
+          <w:sz w:val="32"/>
+          <w:szCs w:val="32"/>
+        </w:rPr>
+        <w:t>behaviors</w:t>
+      </w:r>
+      <w:proofErr w:type="spellEnd"/>
+      <w:r>
+        <w:rPr>
+          <w:sz w:val="32"/>
+          <w:szCs w:val="32"/>
+        </w:rPr>
+        <w:t xml:space="preserve"> of an object differentiate it from other objects of similar type and also help in classifying/grouping the object.</w:t>
       </w:r>
       <w:r>
         <w:rPr>
@@ -1506,14 +1547,50 @@
           <w:sz w:val="36"/>
           <w:szCs w:val="36"/>
         </w:rPr>
-        <w:t>real-life example of polymorphism is human behavior.</w:t>
-      </w:r>
-      <w:r>
-        <w:rPr>
-          <w:sz w:val="36"/>
-          <w:szCs w:val="36"/>
-        </w:rPr>
-        <w:t xml:space="preserve"> One person can have different behavior.</w:t>
+        <w:t xml:space="preserve">real-life example of polymorphism is human </w:t>
+      </w:r>
+      <w:proofErr w:type="spellStart"/>
+      <w:r>
+        <w:rPr>
+          <w:b/>
+          <w:bCs/>
+          <w:sz w:val="36"/>
+          <w:szCs w:val="36"/>
+        </w:rPr>
+        <w:t>behavior</w:t>
+      </w:r>
+      <w:proofErr w:type="spellEnd"/>
+      <w:r>
+        <w:rPr>
+          <w:b/>
+          <w:bCs/>
+          <w:sz w:val="36"/>
+          <w:szCs w:val="36"/>
+        </w:rPr>
+        <w:t>.</w:t>
+      </w:r>
+      <w:r>
+        <w:rPr>
+          <w:sz w:val="36"/>
+          <w:szCs w:val="36"/>
+        </w:rPr>
+        <w:t xml:space="preserve"> One person can have different </w:t>
+      </w:r>
+      <w:proofErr w:type="spellStart"/>
+      <w:r>
+        <w:rPr>
+          <w:sz w:val="36"/>
+          <w:szCs w:val="36"/>
+        </w:rPr>
+        <w:t>behavior</w:t>
+      </w:r>
+      <w:proofErr w:type="spellEnd"/>
+      <w:r>
+        <w:rPr>
+          <w:sz w:val="36"/>
+          <w:szCs w:val="36"/>
+        </w:rPr>
+        <w:t>.</w:t>
       </w:r>
     </w:p>
     <w:p>
@@ -1638,7 +1715,25 @@
           <w:szCs w:val="36"/>
           <w:lang w:val="en-US"/>
         </w:rPr>
-        <w:t>class Classname {</w:t>
+        <w:t xml:space="preserve">class </w:t>
+      </w:r>
+      <w:proofErr w:type="spellStart"/>
+      <w:r>
+        <w:rPr>
+          <w:sz w:val="36"/>
+          <w:szCs w:val="36"/>
+          <w:lang w:val="en-US"/>
+        </w:rPr>
+        <w:t>Classname</w:t>
+      </w:r>
+      <w:proofErr w:type="spellEnd"/>
+      <w:r>
+        <w:rPr>
+          <w:sz w:val="36"/>
+          <w:szCs w:val="36"/>
+          <w:lang w:val="en-US"/>
+        </w:rPr>
+        <w:t xml:space="preserve"> {</w:t>
       </w:r>
     </w:p>
     <w:p>
@@ -1666,7 +1761,25 @@
           <w:szCs w:val="36"/>
           <w:lang w:val="en-US"/>
         </w:rPr>
-        <w:t xml:space="preserve">type instance-variable1; </w:t>
+        <w:t>type instance-</w:t>
+      </w:r>
+      <w:proofErr w:type="gramStart"/>
+      <w:r>
+        <w:rPr>
+          <w:sz w:val="36"/>
+          <w:szCs w:val="36"/>
+          <w:lang w:val="en-US"/>
+        </w:rPr>
+        <w:t>variable1;</w:t>
+      </w:r>
+      <w:proofErr w:type="gramEnd"/>
+      <w:r>
+        <w:rPr>
+          <w:sz w:val="36"/>
+          <w:szCs w:val="36"/>
+          <w:lang w:val="en-US"/>
+        </w:rPr>
+        <w:t xml:space="preserve"> </w:t>
       </w:r>
     </w:p>
     <w:p>
@@ -1684,8 +1797,18 @@
           <w:szCs w:val="36"/>
           <w:lang w:val="en-US"/>
         </w:rPr>
-        <w:t>type instance-variable2;</w:t>
-      </w:r>
+        <w:t>type instance-</w:t>
+      </w:r>
+      <w:proofErr w:type="gramStart"/>
+      <w:r>
+        <w:rPr>
+          <w:sz w:val="36"/>
+          <w:szCs w:val="36"/>
+          <w:lang w:val="en-US"/>
+        </w:rPr>
+        <w:t>variable2;</w:t>
+      </w:r>
+      <w:proofErr w:type="gramEnd"/>
     </w:p>
     <w:p>
       <w:pPr>
@@ -1740,8 +1863,28 @@
           <w:szCs w:val="36"/>
           <w:lang w:val="en-US"/>
         </w:rPr>
-        <w:t>type instance-variableN;</w:t>
-      </w:r>
+        <w:t>type instance-</w:t>
+      </w:r>
+      <w:proofErr w:type="spellStart"/>
+      <w:proofErr w:type="gramStart"/>
+      <w:r>
+        <w:rPr>
+          <w:sz w:val="36"/>
+          <w:szCs w:val="36"/>
+          <w:lang w:val="en-US"/>
+        </w:rPr>
+        <w:t>variableN</w:t>
+      </w:r>
+      <w:proofErr w:type="spellEnd"/>
+      <w:r>
+        <w:rPr>
+          <w:sz w:val="36"/>
+          <w:szCs w:val="36"/>
+          <w:lang w:val="en-US"/>
+        </w:rPr>
+        <w:t>;</w:t>
+      </w:r>
+      <w:proofErr w:type="gramEnd"/>
     </w:p>
     <w:p>
       <w:pPr>
@@ -1758,7 +1901,25 @@
           <w:szCs w:val="36"/>
           <w:lang w:val="en-US"/>
         </w:rPr>
-        <w:t>type methodname1(parameter-list) { // body of method</w:t>
+        <w:t xml:space="preserve">type methodname1(parameter-list) </w:t>
+      </w:r>
+      <w:proofErr w:type="gramStart"/>
+      <w:r>
+        <w:rPr>
+          <w:sz w:val="36"/>
+          <w:szCs w:val="36"/>
+          <w:lang w:val="en-US"/>
+        </w:rPr>
+        <w:t>{ /</w:t>
+      </w:r>
+      <w:proofErr w:type="gramEnd"/>
+      <w:r>
+        <w:rPr>
+          <w:sz w:val="36"/>
+          <w:szCs w:val="36"/>
+          <w:lang w:val="en-US"/>
+        </w:rPr>
+        <w:t>/ body of method</w:t>
       </w:r>
     </w:p>
     <w:p>
@@ -1813,8 +1974,18 @@
           <w:szCs w:val="36"/>
           <w:lang w:val="en-US"/>
         </w:rPr>
-        <w:t>// body of method }</w:t>
-      </w:r>
+        <w:t xml:space="preserve">// body of </w:t>
+      </w:r>
+      <w:proofErr w:type="gramStart"/>
+      <w:r>
+        <w:rPr>
+          <w:sz w:val="36"/>
+          <w:szCs w:val="36"/>
+          <w:lang w:val="en-US"/>
+        </w:rPr>
+        <w:t>method }</w:t>
+      </w:r>
+      <w:proofErr w:type="gramEnd"/>
     </w:p>
     <w:p>
       <w:pPr>
@@ -1849,7 +2020,25 @@
           <w:szCs w:val="36"/>
           <w:lang w:val="en-US"/>
         </w:rPr>
-        <w:t>type methodnameN(parameter-list) {</w:t>
+        <w:t xml:space="preserve">type </w:t>
+      </w:r>
+      <w:proofErr w:type="spellStart"/>
+      <w:r>
+        <w:rPr>
+          <w:sz w:val="36"/>
+          <w:szCs w:val="36"/>
+          <w:lang w:val="en-US"/>
+        </w:rPr>
+        <w:t>methodnameN</w:t>
+      </w:r>
+      <w:proofErr w:type="spellEnd"/>
+      <w:r>
+        <w:rPr>
+          <w:sz w:val="36"/>
+          <w:szCs w:val="36"/>
+          <w:lang w:val="en-US"/>
+        </w:rPr>
+        <w:t>(parameter-list) {</w:t>
       </w:r>
     </w:p>
     <w:p>
@@ -1867,8 +2056,18 @@
           <w:szCs w:val="36"/>
           <w:lang w:val="en-US"/>
         </w:rPr>
-        <w:t>// body of method }</w:t>
-      </w:r>
+        <w:t xml:space="preserve">// body of </w:t>
+      </w:r>
+      <w:proofErr w:type="gramStart"/>
+      <w:r>
+        <w:rPr>
+          <w:sz w:val="36"/>
+          <w:szCs w:val="36"/>
+          <w:lang w:val="en-US"/>
+        </w:rPr>
+        <w:t>method }</w:t>
+      </w:r>
+      <w:proofErr w:type="gramEnd"/>
     </w:p>
     <w:p>
       <w:pPr>
@@ -2100,7 +2299,25 @@
           <w:szCs w:val="36"/>
           <w:lang w:val="en-US"/>
         </w:rPr>
-        <w:t xml:space="preserve">All methods have the same general form as main( ), which we have been using thus far. However, most methods will not be specified as static or public. </w:t>
+        <w:t xml:space="preserve">All methods have the same general form as </w:t>
+      </w:r>
+      <w:proofErr w:type="gramStart"/>
+      <w:r>
+        <w:rPr>
+          <w:sz w:val="36"/>
+          <w:szCs w:val="36"/>
+          <w:lang w:val="en-US"/>
+        </w:rPr>
+        <w:t>main( )</w:t>
+      </w:r>
+      <w:proofErr w:type="gramEnd"/>
+      <w:r>
+        <w:rPr>
+          <w:sz w:val="36"/>
+          <w:szCs w:val="36"/>
+          <w:lang w:val="en-US"/>
+        </w:rPr>
+        <w:t xml:space="preserve">, which we have been using thus far. However, most methods will not be specified as static or public. </w:t>
       </w:r>
       <w:r>
         <w:rPr>
@@ -2109,7 +2326,43 @@
           <w:lang w:val="en-US"/>
         </w:rPr>
         <w:lastRenderedPageBreak/>
-        <w:t>Notice that the general form of a class does not specify a main( ) method. Java classes do not need to have a main( ) method. You only specify one if that class is the starting point for your program.</w:t>
+        <w:t xml:space="preserve">Notice that the general form of a class does not specify a </w:t>
+      </w:r>
+      <w:proofErr w:type="gramStart"/>
+      <w:r>
+        <w:rPr>
+          <w:sz w:val="36"/>
+          <w:szCs w:val="36"/>
+          <w:lang w:val="en-US"/>
+        </w:rPr>
+        <w:t>main( )</w:t>
+      </w:r>
+      <w:proofErr w:type="gramEnd"/>
+      <w:r>
+        <w:rPr>
+          <w:sz w:val="36"/>
+          <w:szCs w:val="36"/>
+          <w:lang w:val="en-US"/>
+        </w:rPr>
+        <w:t xml:space="preserve"> method. Java classes do not need to have a </w:t>
+      </w:r>
+      <w:proofErr w:type="gramStart"/>
+      <w:r>
+        <w:rPr>
+          <w:sz w:val="36"/>
+          <w:szCs w:val="36"/>
+          <w:lang w:val="en-US"/>
+        </w:rPr>
+        <w:t>main( )</w:t>
+      </w:r>
+      <w:proofErr w:type="gramEnd"/>
+      <w:r>
+        <w:rPr>
+          <w:sz w:val="36"/>
+          <w:szCs w:val="36"/>
+          <w:lang w:val="en-US"/>
+        </w:rPr>
+        <w:t xml:space="preserve"> method. You only specify one if that class is the starting point for your program.</w:t>
       </w:r>
     </w:p>
     <w:p>
@@ -2193,8 +2446,18 @@
           <w:szCs w:val="36"/>
           <w:lang w:val="en-US"/>
         </w:rPr>
-        <w:t xml:space="preserve">  double width;</w:t>
-      </w:r>
+        <w:t xml:space="preserve">  double </w:t>
+      </w:r>
+      <w:proofErr w:type="gramStart"/>
+      <w:r>
+        <w:rPr>
+          <w:sz w:val="36"/>
+          <w:szCs w:val="36"/>
+          <w:lang w:val="en-US"/>
+        </w:rPr>
+        <w:t>width;</w:t>
+      </w:r>
+      <w:proofErr w:type="gramEnd"/>
     </w:p>
     <w:p>
       <w:pPr>
@@ -2211,8 +2474,18 @@
           <w:szCs w:val="36"/>
           <w:lang w:val="en-US"/>
         </w:rPr>
-        <w:t xml:space="preserve">  double height;</w:t>
-      </w:r>
+        <w:t xml:space="preserve">  double </w:t>
+      </w:r>
+      <w:proofErr w:type="gramStart"/>
+      <w:r>
+        <w:rPr>
+          <w:sz w:val="36"/>
+          <w:szCs w:val="36"/>
+          <w:lang w:val="en-US"/>
+        </w:rPr>
+        <w:t>height;</w:t>
+      </w:r>
+      <w:proofErr w:type="gramEnd"/>
     </w:p>
     <w:p>
       <w:pPr>
@@ -2229,8 +2502,18 @@
           <w:szCs w:val="36"/>
           <w:lang w:val="en-US"/>
         </w:rPr>
-        <w:t xml:space="preserve">  double depth;</w:t>
-      </w:r>
+        <w:t xml:space="preserve">  double </w:t>
+      </w:r>
+      <w:proofErr w:type="gramStart"/>
+      <w:r>
+        <w:rPr>
+          <w:sz w:val="36"/>
+          <w:szCs w:val="36"/>
+          <w:lang w:val="en-US"/>
+        </w:rPr>
+        <w:t>depth;</w:t>
+      </w:r>
+      <w:proofErr w:type="gramEnd"/>
     </w:p>
     <w:p>
       <w:pPr>
@@ -2339,7 +2622,25 @@
           <w:szCs w:val="36"/>
           <w:lang w:val="en-US"/>
         </w:rPr>
-        <w:t xml:space="preserve">To actually create a Box object, you will use a statement like the following: </w:t>
+        <w:t xml:space="preserve">To </w:t>
+      </w:r>
+      <w:proofErr w:type="gramStart"/>
+      <w:r>
+        <w:rPr>
+          <w:sz w:val="36"/>
+          <w:szCs w:val="36"/>
+          <w:lang w:val="en-US"/>
+        </w:rPr>
+        <w:t>actually create</w:t>
+      </w:r>
+      <w:proofErr w:type="gramEnd"/>
+      <w:r>
+        <w:rPr>
+          <w:sz w:val="36"/>
+          <w:szCs w:val="36"/>
+          <w:lang w:val="en-US"/>
+        </w:rPr>
+        <w:t xml:space="preserve"> a Box object, you will use a statement like the following: </w:t>
       </w:r>
     </w:p>
     <w:p>
@@ -2363,16 +2664,70 @@
           <w:szCs w:val="36"/>
           <w:lang w:val="en-US"/>
         </w:rPr>
-        <w:t>Box mybox = new Box();</w:t>
-      </w:r>
-      <w:r>
-        <w:rPr>
-          <w:sz w:val="36"/>
-          <w:szCs w:val="36"/>
-          <w:lang w:val="en-US"/>
-        </w:rPr>
-        <w:t xml:space="preserve"> // create a Box object called mybox</w:t>
-      </w:r>
+        <w:t xml:space="preserve">Box </w:t>
+      </w:r>
+      <w:proofErr w:type="spellStart"/>
+      <w:r>
+        <w:rPr>
+          <w:b/>
+          <w:bCs/>
+          <w:sz w:val="36"/>
+          <w:szCs w:val="36"/>
+          <w:lang w:val="en-US"/>
+        </w:rPr>
+        <w:t>mybox</w:t>
+      </w:r>
+      <w:proofErr w:type="spellEnd"/>
+      <w:r>
+        <w:rPr>
+          <w:b/>
+          <w:bCs/>
+          <w:sz w:val="36"/>
+          <w:szCs w:val="36"/>
+          <w:lang w:val="en-US"/>
+        </w:rPr>
+        <w:t xml:space="preserve"> = new </w:t>
+      </w:r>
+      <w:proofErr w:type="gramStart"/>
+      <w:r>
+        <w:rPr>
+          <w:b/>
+          <w:bCs/>
+          <w:sz w:val="36"/>
+          <w:szCs w:val="36"/>
+          <w:lang w:val="en-US"/>
+        </w:rPr>
+        <w:t>Box(</w:t>
+      </w:r>
+      <w:proofErr w:type="gramEnd"/>
+      <w:r>
+        <w:rPr>
+          <w:b/>
+          <w:bCs/>
+          <w:sz w:val="36"/>
+          <w:szCs w:val="36"/>
+          <w:lang w:val="en-US"/>
+        </w:rPr>
+        <w:t>);</w:t>
+      </w:r>
+      <w:r>
+        <w:rPr>
+          <w:sz w:val="36"/>
+          <w:szCs w:val="36"/>
+          <w:lang w:val="en-US"/>
+        </w:rPr>
+        <w:t xml:space="preserve"> // create a Box object called </w:t>
+      </w:r>
+      <w:proofErr w:type="spellStart"/>
+      <w:r>
+        <w:rPr>
+          <w:sz w:val="36"/>
+          <w:szCs w:val="36"/>
+          <w:lang w:val="en-US"/>
+        </w:rPr>
+        <w:t>mybox</w:t>
+      </w:r>
+      <w:proofErr w:type="spellEnd"/>
     </w:p>
     <w:p>
       <w:pPr>
@@ -2393,7 +2748,25 @@
           <w:szCs w:val="36"/>
           <w:lang w:val="en-US"/>
         </w:rPr>
-        <w:t>After this statement executes, mybox will be an instance of Box. Thus, it will have “physical” reality.</w:t>
+        <w:t xml:space="preserve">After this statement executes, </w:t>
+      </w:r>
+      <w:proofErr w:type="spellStart"/>
+      <w:r>
+        <w:rPr>
+          <w:sz w:val="36"/>
+          <w:szCs w:val="36"/>
+          <w:lang w:val="en-US"/>
+        </w:rPr>
+        <w:t>mybox</w:t>
+      </w:r>
+      <w:proofErr w:type="spellEnd"/>
+      <w:r>
+        <w:rPr>
+          <w:sz w:val="36"/>
+          <w:szCs w:val="36"/>
+          <w:lang w:val="en-US"/>
+        </w:rPr>
+        <w:t xml:space="preserve"> will be an instance of Box. Thus, it will have “physical” reality.</w:t>
       </w:r>
     </w:p>
     <w:p>
@@ -2550,7 +2923,25 @@
           <w:szCs w:val="36"/>
           <w:lang w:val="en-US"/>
         </w:rPr>
-        <w:t>r links the name of the object with the name of an instance variable. For example, to assign the width variable of mybox the value 100, you would use the following statement:</w:t>
+        <w:t xml:space="preserve">r links the name of the object with the name of an instance variable. For example, to assign the width variable of </w:t>
+      </w:r>
+      <w:proofErr w:type="spellStart"/>
+      <w:r>
+        <w:rPr>
+          <w:sz w:val="36"/>
+          <w:szCs w:val="36"/>
+          <w:lang w:val="en-US"/>
+        </w:rPr>
+        <w:t>mybox</w:t>
+      </w:r>
+      <w:proofErr w:type="spellEnd"/>
+      <w:r>
+        <w:rPr>
+          <w:sz w:val="36"/>
+          <w:szCs w:val="36"/>
+          <w:lang w:val="en-US"/>
+        </w:rPr>
+        <w:t xml:space="preserve"> the value 100, you would use the following statement:</w:t>
       </w:r>
     </w:p>
     <w:p>
@@ -2568,15 +2959,29 @@
           <w:lang w:val="en-US"/>
         </w:rPr>
       </w:pPr>
-      <w:r>
-        <w:rPr>
-          <w:b/>
-          <w:bCs/>
-          <w:sz w:val="36"/>
-          <w:szCs w:val="36"/>
-          <w:lang w:val="en-US"/>
-        </w:rPr>
-        <w:t>mybox.width = 100;</w:t>
+      <w:proofErr w:type="spellStart"/>
+      <w:proofErr w:type="gramStart"/>
+      <w:r>
+        <w:rPr>
+          <w:b/>
+          <w:bCs/>
+          <w:sz w:val="36"/>
+          <w:szCs w:val="36"/>
+          <w:lang w:val="en-US"/>
+        </w:rPr>
+        <w:t>mybox.width</w:t>
+      </w:r>
+      <w:proofErr w:type="spellEnd"/>
+      <w:proofErr w:type="gramEnd"/>
+      <w:r>
+        <w:rPr>
+          <w:b/>
+          <w:bCs/>
+          <w:sz w:val="36"/>
+          <w:szCs w:val="36"/>
+          <w:lang w:val="en-US"/>
+        </w:rPr>
+        <w:t xml:space="preserve"> = 100;</w:t>
       </w:r>
     </w:p>
     <w:p>
@@ -2598,7 +3003,25 @@
           <w:szCs w:val="36"/>
           <w:lang w:val="en-US"/>
         </w:rPr>
-        <w:t>This statement tells the compiler to assign the copy of width that is contained within the mybox object the value of 100. In general, you use the dot operator to access both the instance variables and the methods within an object.</w:t>
+        <w:t xml:space="preserve">This statement tells the compiler to assign the copy of width that is contained within the </w:t>
+      </w:r>
+      <w:proofErr w:type="spellStart"/>
+      <w:r>
+        <w:rPr>
+          <w:sz w:val="36"/>
+          <w:szCs w:val="36"/>
+          <w:lang w:val="en-US"/>
+        </w:rPr>
+        <w:t>mybox</w:t>
+      </w:r>
+      <w:proofErr w:type="spellEnd"/>
+      <w:r>
+        <w:rPr>
+          <w:sz w:val="36"/>
+          <w:szCs w:val="36"/>
+          <w:lang w:val="en-US"/>
+        </w:rPr>
+        <w:t xml:space="preserve"> object the value of 100. In general, you use the dot operator to access both the instance variables and the methods within an object.</w:t>
       </w:r>
     </w:p>
     <w:p>
@@ -2747,8 +3170,18 @@
           <w:szCs w:val="36"/>
           <w:lang w:val="en-US"/>
         </w:rPr>
-        <w:t xml:space="preserve">  double width;</w:t>
-      </w:r>
+        <w:t xml:space="preserve">  double </w:t>
+      </w:r>
+      <w:proofErr w:type="gramStart"/>
+      <w:r>
+        <w:rPr>
+          <w:sz w:val="36"/>
+          <w:szCs w:val="36"/>
+          <w:lang w:val="en-US"/>
+        </w:rPr>
+        <w:t>width;</w:t>
+      </w:r>
+      <w:proofErr w:type="gramEnd"/>
     </w:p>
     <w:p>
       <w:pPr>
@@ -2765,8 +3198,18 @@
           <w:szCs w:val="36"/>
           <w:lang w:val="en-US"/>
         </w:rPr>
-        <w:t xml:space="preserve">  double height;</w:t>
-      </w:r>
+        <w:t xml:space="preserve">  double </w:t>
+      </w:r>
+      <w:proofErr w:type="gramStart"/>
+      <w:r>
+        <w:rPr>
+          <w:sz w:val="36"/>
+          <w:szCs w:val="36"/>
+          <w:lang w:val="en-US"/>
+        </w:rPr>
+        <w:t>height;</w:t>
+      </w:r>
+      <w:proofErr w:type="gramEnd"/>
     </w:p>
     <w:p>
       <w:pPr>
@@ -2784,8 +3227,18 @@
           <w:lang w:val="en-US"/>
         </w:rPr>
         <w:lastRenderedPageBreak/>
-        <w:t xml:space="preserve">  double depth;</w:t>
-      </w:r>
+        <w:t xml:space="preserve">  double </w:t>
+      </w:r>
+      <w:proofErr w:type="gramStart"/>
+      <w:r>
+        <w:rPr>
+          <w:sz w:val="36"/>
+          <w:szCs w:val="36"/>
+          <w:lang w:val="en-US"/>
+        </w:rPr>
+        <w:t>depth;</w:t>
+      </w:r>
+      <w:proofErr w:type="gramEnd"/>
     </w:p>
     <w:p>
       <w:pPr>
@@ -2838,7 +3291,25 @@
           <w:szCs w:val="36"/>
           <w:lang w:val="en-US"/>
         </w:rPr>
-        <w:t>class BoxDemo {</w:t>
+        <w:t xml:space="preserve">class </w:t>
+      </w:r>
+      <w:proofErr w:type="spellStart"/>
+      <w:r>
+        <w:rPr>
+          <w:sz w:val="36"/>
+          <w:szCs w:val="36"/>
+          <w:lang w:val="en-US"/>
+        </w:rPr>
+        <w:t>BoxDemo</w:t>
+      </w:r>
+      <w:proofErr w:type="spellEnd"/>
+      <w:r>
+        <w:rPr>
+          <w:sz w:val="36"/>
+          <w:szCs w:val="36"/>
+          <w:lang w:val="en-US"/>
+        </w:rPr>
+        <w:t xml:space="preserve"> {</w:t>
       </w:r>
     </w:p>
     <w:p>
@@ -2856,7 +3327,43 @@
           <w:szCs w:val="36"/>
           <w:lang w:val="en-US"/>
         </w:rPr>
-        <w:t xml:space="preserve">  public static void main(String args[]) {</w:t>
+        <w:t xml:space="preserve">  public static void </w:t>
+      </w:r>
+      <w:proofErr w:type="gramStart"/>
+      <w:r>
+        <w:rPr>
+          <w:sz w:val="36"/>
+          <w:szCs w:val="36"/>
+          <w:lang w:val="en-US"/>
+        </w:rPr>
+        <w:t>main(</w:t>
+      </w:r>
+      <w:proofErr w:type="gramEnd"/>
+      <w:r>
+        <w:rPr>
+          <w:sz w:val="36"/>
+          <w:szCs w:val="36"/>
+          <w:lang w:val="en-US"/>
+        </w:rPr>
+        <w:t xml:space="preserve">String </w:t>
+      </w:r>
+      <w:proofErr w:type="spellStart"/>
+      <w:r>
+        <w:rPr>
+          <w:sz w:val="36"/>
+          <w:szCs w:val="36"/>
+          <w:lang w:val="en-US"/>
+        </w:rPr>
+        <w:t>args</w:t>
+      </w:r>
+      <w:proofErr w:type="spellEnd"/>
+      <w:r>
+        <w:rPr>
+          <w:sz w:val="36"/>
+          <w:szCs w:val="36"/>
+          <w:lang w:val="en-US"/>
+        </w:rPr>
+        <w:t>[]) {</w:t>
       </w:r>
     </w:p>
     <w:p>
@@ -2874,7 +3381,43 @@
           <w:szCs w:val="36"/>
           <w:lang w:val="en-US"/>
         </w:rPr>
-        <w:t xml:space="preserve">    Box mybox = new Box();</w:t>
+        <w:t xml:space="preserve">    Box </w:t>
+      </w:r>
+      <w:proofErr w:type="spellStart"/>
+      <w:r>
+        <w:rPr>
+          <w:sz w:val="36"/>
+          <w:szCs w:val="36"/>
+          <w:lang w:val="en-US"/>
+        </w:rPr>
+        <w:t>mybox</w:t>
+      </w:r>
+      <w:proofErr w:type="spellEnd"/>
+      <w:r>
+        <w:rPr>
+          <w:sz w:val="36"/>
+          <w:szCs w:val="36"/>
+          <w:lang w:val="en-US"/>
+        </w:rPr>
+        <w:t xml:space="preserve"> = new </w:t>
+      </w:r>
+      <w:proofErr w:type="gramStart"/>
+      <w:r>
+        <w:rPr>
+          <w:sz w:val="36"/>
+          <w:szCs w:val="36"/>
+          <w:lang w:val="en-US"/>
+        </w:rPr>
+        <w:t>Box(</w:t>
+      </w:r>
+      <w:proofErr w:type="gramEnd"/>
+      <w:r>
+        <w:rPr>
+          <w:sz w:val="36"/>
+          <w:szCs w:val="36"/>
+          <w:lang w:val="en-US"/>
+        </w:rPr>
+        <w:t>);</w:t>
       </w:r>
     </w:p>
     <w:p>
@@ -2892,8 +3435,18 @@
           <w:szCs w:val="36"/>
           <w:lang w:val="en-US"/>
         </w:rPr>
-        <w:t xml:space="preserve">    double vol;</w:t>
-      </w:r>
+        <w:t xml:space="preserve">    double </w:t>
+      </w:r>
+      <w:proofErr w:type="gramStart"/>
+      <w:r>
+        <w:rPr>
+          <w:sz w:val="36"/>
+          <w:szCs w:val="36"/>
+          <w:lang w:val="en-US"/>
+        </w:rPr>
+        <w:t>vol;</w:t>
+      </w:r>
+      <w:proofErr w:type="gramEnd"/>
     </w:p>
     <w:p>
       <w:pPr>
@@ -2910,7 +3463,25 @@
           <w:szCs w:val="36"/>
           <w:lang w:val="en-US"/>
         </w:rPr>
-        <w:t xml:space="preserve">    // assign values to mybox's instance variables</w:t>
+        <w:t xml:space="preserve">    // assign values to </w:t>
+      </w:r>
+      <w:proofErr w:type="spellStart"/>
+      <w:r>
+        <w:rPr>
+          <w:sz w:val="36"/>
+          <w:szCs w:val="36"/>
+          <w:lang w:val="en-US"/>
+        </w:rPr>
+        <w:t>mybox's</w:t>
+      </w:r>
+      <w:proofErr w:type="spellEnd"/>
+      <w:r>
+        <w:rPr>
+          <w:sz w:val="36"/>
+          <w:szCs w:val="36"/>
+          <w:lang w:val="en-US"/>
+        </w:rPr>
+        <w:t xml:space="preserve"> instance variables</w:t>
       </w:r>
     </w:p>
     <w:p>
@@ -2928,7 +3499,27 @@
           <w:szCs w:val="36"/>
           <w:lang w:val="en-US"/>
         </w:rPr>
-        <w:t xml:space="preserve">    mybox.width = 10;</w:t>
+        <w:t xml:space="preserve">    </w:t>
+      </w:r>
+      <w:proofErr w:type="spellStart"/>
+      <w:proofErr w:type="gramStart"/>
+      <w:r>
+        <w:rPr>
+          <w:sz w:val="36"/>
+          <w:szCs w:val="36"/>
+          <w:lang w:val="en-US"/>
+        </w:rPr>
+        <w:t>mybox.width</w:t>
+      </w:r>
+      <w:proofErr w:type="spellEnd"/>
+      <w:proofErr w:type="gramEnd"/>
+      <w:r>
+        <w:rPr>
+          <w:sz w:val="36"/>
+          <w:szCs w:val="36"/>
+          <w:lang w:val="en-US"/>
+        </w:rPr>
+        <w:t xml:space="preserve"> = 10;</w:t>
       </w:r>
     </w:p>
     <w:p>
@@ -2946,7 +3537,27 @@
           <w:szCs w:val="36"/>
           <w:lang w:val="en-US"/>
         </w:rPr>
-        <w:t xml:space="preserve">    mybox.height = 20;</w:t>
+        <w:t xml:space="preserve">    </w:t>
+      </w:r>
+      <w:proofErr w:type="spellStart"/>
+      <w:proofErr w:type="gramStart"/>
+      <w:r>
+        <w:rPr>
+          <w:sz w:val="36"/>
+          <w:szCs w:val="36"/>
+          <w:lang w:val="en-US"/>
+        </w:rPr>
+        <w:t>mybox.height</w:t>
+      </w:r>
+      <w:proofErr w:type="spellEnd"/>
+      <w:proofErr w:type="gramEnd"/>
+      <w:r>
+        <w:rPr>
+          <w:sz w:val="36"/>
+          <w:szCs w:val="36"/>
+          <w:lang w:val="en-US"/>
+        </w:rPr>
+        <w:t xml:space="preserve"> = 20;</w:t>
       </w:r>
     </w:p>
     <w:p>
@@ -2964,7 +3575,27 @@
           <w:szCs w:val="36"/>
           <w:lang w:val="en-US"/>
         </w:rPr>
-        <w:t xml:space="preserve">    mybox.depth = 15;</w:t>
+        <w:t xml:space="preserve">    </w:t>
+      </w:r>
+      <w:proofErr w:type="spellStart"/>
+      <w:proofErr w:type="gramStart"/>
+      <w:r>
+        <w:rPr>
+          <w:sz w:val="36"/>
+          <w:szCs w:val="36"/>
+          <w:lang w:val="en-US"/>
+        </w:rPr>
+        <w:t>mybox.depth</w:t>
+      </w:r>
+      <w:proofErr w:type="spellEnd"/>
+      <w:proofErr w:type="gramEnd"/>
+      <w:r>
+        <w:rPr>
+          <w:sz w:val="36"/>
+          <w:szCs w:val="36"/>
+          <w:lang w:val="en-US"/>
+        </w:rPr>
+        <w:t xml:space="preserve"> = 15;</w:t>
       </w:r>
     </w:p>
     <w:p>
@@ -3000,7 +3631,63 @@
           <w:szCs w:val="36"/>
           <w:lang w:val="en-US"/>
         </w:rPr>
-        <w:t xml:space="preserve">    vol = mybox.width * mybox.height * mybox.depth;</w:t>
+        <w:t xml:space="preserve">    vol = </w:t>
+      </w:r>
+      <w:proofErr w:type="spellStart"/>
+      <w:proofErr w:type="gramStart"/>
+      <w:r>
+        <w:rPr>
+          <w:sz w:val="36"/>
+          <w:szCs w:val="36"/>
+          <w:lang w:val="en-US"/>
+        </w:rPr>
+        <w:t>mybox.width</w:t>
+      </w:r>
+      <w:proofErr w:type="spellEnd"/>
+      <w:proofErr w:type="gramEnd"/>
+      <w:r>
+        <w:rPr>
+          <w:sz w:val="36"/>
+          <w:szCs w:val="36"/>
+          <w:lang w:val="en-US"/>
+        </w:rPr>
+        <w:t xml:space="preserve"> * </w:t>
+      </w:r>
+      <w:proofErr w:type="spellStart"/>
+      <w:r>
+        <w:rPr>
+          <w:sz w:val="36"/>
+          <w:szCs w:val="36"/>
+          <w:lang w:val="en-US"/>
+        </w:rPr>
+        <w:t>mybox.height</w:t>
+      </w:r>
+      <w:proofErr w:type="spellEnd"/>
+      <w:r>
+        <w:rPr>
+          <w:sz w:val="36"/>
+          <w:szCs w:val="36"/>
+          <w:lang w:val="en-US"/>
+        </w:rPr>
+        <w:t xml:space="preserve"> * </w:t>
+      </w:r>
+      <w:proofErr w:type="spellStart"/>
+      <w:r>
+        <w:rPr>
+          <w:sz w:val="36"/>
+          <w:szCs w:val="36"/>
+          <w:lang w:val="en-US"/>
+        </w:rPr>
+        <w:t>mybox.depth</w:t>
+      </w:r>
+      <w:proofErr w:type="spellEnd"/>
+      <w:r>
+        <w:rPr>
+          <w:sz w:val="36"/>
+          <w:szCs w:val="36"/>
+          <w:lang w:val="en-US"/>
+        </w:rPr>
+        <w:t>;</w:t>
       </w:r>
     </w:p>
     <w:p>
@@ -3018,8 +3705,36 @@
           <w:szCs w:val="36"/>
           <w:lang w:val="en-US"/>
         </w:rPr>
-        <w:t xml:space="preserve">    System.out.println("Volume is " + vol);</w:t>
-      </w:r>
+        <w:t xml:space="preserve">    </w:t>
+      </w:r>
+      <w:proofErr w:type="spellStart"/>
+      <w:r>
+        <w:rPr>
+          <w:sz w:val="36"/>
+          <w:szCs w:val="36"/>
+          <w:lang w:val="en-US"/>
+        </w:rPr>
+        <w:t>System.out.println</w:t>
+      </w:r>
+      <w:proofErr w:type="spellEnd"/>
+      <w:r>
+        <w:rPr>
+          <w:sz w:val="36"/>
+          <w:szCs w:val="36"/>
+          <w:lang w:val="en-US"/>
+        </w:rPr>
+        <w:t>("Volume is " + vol</w:t>
+      </w:r>
+      <w:proofErr w:type="gramStart"/>
+      <w:r>
+        <w:rPr>
+          <w:sz w:val="36"/>
+          <w:szCs w:val="36"/>
+          <w:lang w:val="en-US"/>
+        </w:rPr>
+        <w:t>);</w:t>
+      </w:r>
+      <w:proofErr w:type="gramEnd"/>
     </w:p>
     <w:p>
       <w:pPr>
@@ -3072,28 +3787,2152 @@
           <w:lang w:val="en-US"/>
         </w:rPr>
       </w:pPr>
-    </w:p>
-    <w:p>
-      <w:pPr>
-        <w:rPr>
-          <w:b/>
-          <w:bCs/>
-          <w:sz w:val="36"/>
-          <w:szCs w:val="36"/>
-          <w:lang w:val="en-US"/>
-        </w:rPr>
-      </w:pPr>
-    </w:p>
-    <w:p>
-      <w:pPr>
-        <w:rPr>
-          <w:b/>
-          <w:bCs/>
-          <w:sz w:val="36"/>
-          <w:szCs w:val="36"/>
-          <w:lang w:val="en-US"/>
-        </w:rPr>
-      </w:pPr>
+      <w:r>
+        <w:rPr>
+          <w:b/>
+          <w:bCs/>
+          <w:sz w:val="36"/>
+          <w:szCs w:val="36"/>
+          <w:lang w:val="en-US"/>
+        </w:rPr>
+        <w:t xml:space="preserve">Compiling and </w:t>
+      </w:r>
+      <w:proofErr w:type="gramStart"/>
+      <w:r>
+        <w:rPr>
+          <w:b/>
+          <w:bCs/>
+          <w:sz w:val="36"/>
+          <w:szCs w:val="36"/>
+          <w:lang w:val="en-US"/>
+        </w:rPr>
+        <w:t>Running</w:t>
+      </w:r>
+      <w:proofErr w:type="gramEnd"/>
+      <w:r>
+        <w:rPr>
+          <w:b/>
+          <w:bCs/>
+          <w:sz w:val="36"/>
+          <w:szCs w:val="36"/>
+          <w:lang w:val="en-US"/>
+        </w:rPr>
+        <w:t xml:space="preserve"> the program</w:t>
+      </w:r>
+    </w:p>
+    <w:p>
+      <w:pPr>
+        <w:pStyle w:val="ListParagraph"/>
+        <w:numPr>
+          <w:ilvl w:val="1"/>
+          <w:numId w:val="6"/>
+        </w:numPr>
+        <w:rPr>
+          <w:sz w:val="36"/>
+          <w:szCs w:val="36"/>
+          <w:lang w:val="en-US"/>
+        </w:rPr>
+      </w:pPr>
+      <w:r>
+        <w:rPr>
+          <w:sz w:val="36"/>
+          <w:szCs w:val="36"/>
+          <w:lang w:val="en-US"/>
+        </w:rPr>
+        <w:t xml:space="preserve">You should call the file that contains this program BoxDemo.java, because the </w:t>
+      </w:r>
+      <w:proofErr w:type="gramStart"/>
+      <w:r>
+        <w:rPr>
+          <w:sz w:val="36"/>
+          <w:szCs w:val="36"/>
+          <w:lang w:val="en-US"/>
+        </w:rPr>
+        <w:t>main( )</w:t>
+      </w:r>
+      <w:proofErr w:type="gramEnd"/>
+      <w:r>
+        <w:rPr>
+          <w:sz w:val="36"/>
+          <w:szCs w:val="36"/>
+          <w:lang w:val="en-US"/>
+        </w:rPr>
+        <w:t xml:space="preserve"> method is in the class called </w:t>
+      </w:r>
+      <w:proofErr w:type="spellStart"/>
+      <w:r>
+        <w:rPr>
+          <w:sz w:val="36"/>
+          <w:szCs w:val="36"/>
+          <w:lang w:val="en-US"/>
+        </w:rPr>
+        <w:t>BoxDemo</w:t>
+      </w:r>
+      <w:proofErr w:type="spellEnd"/>
+      <w:r>
+        <w:rPr>
+          <w:sz w:val="36"/>
+          <w:szCs w:val="36"/>
+          <w:lang w:val="en-US"/>
+        </w:rPr>
+        <w:t xml:space="preserve">, not the class called Box. When you compile this program, you will find that two .class files have been created, one for Box and one for </w:t>
+      </w:r>
+      <w:proofErr w:type="spellStart"/>
+      <w:r>
+        <w:rPr>
+          <w:sz w:val="36"/>
+          <w:szCs w:val="36"/>
+          <w:lang w:val="en-US"/>
+        </w:rPr>
+        <w:t>BoxDemo</w:t>
+      </w:r>
+      <w:proofErr w:type="spellEnd"/>
+      <w:r>
+        <w:rPr>
+          <w:sz w:val="36"/>
+          <w:szCs w:val="36"/>
+          <w:lang w:val="en-US"/>
+        </w:rPr>
+        <w:t xml:space="preserve">. </w:t>
+      </w:r>
+    </w:p>
+    <w:p>
+      <w:pPr>
+        <w:pStyle w:val="ListParagraph"/>
+        <w:numPr>
+          <w:ilvl w:val="1"/>
+          <w:numId w:val="6"/>
+        </w:numPr>
+        <w:rPr>
+          <w:sz w:val="36"/>
+          <w:szCs w:val="36"/>
+          <w:lang w:val="en-US"/>
+        </w:rPr>
+      </w:pPr>
+      <w:r>
+        <w:rPr>
+          <w:sz w:val="36"/>
+          <w:szCs w:val="36"/>
+          <w:lang w:val="en-US"/>
+        </w:rPr>
+        <w:t xml:space="preserve">The Java compiler automatically puts each class into its own .class file. It is not necessary for both the Box and the </w:t>
+      </w:r>
+      <w:proofErr w:type="spellStart"/>
+      <w:r>
+        <w:rPr>
+          <w:sz w:val="36"/>
+          <w:szCs w:val="36"/>
+          <w:lang w:val="en-US"/>
+        </w:rPr>
+        <w:t>BoxDemo</w:t>
+      </w:r>
+      <w:proofErr w:type="spellEnd"/>
+      <w:r>
+        <w:rPr>
+          <w:sz w:val="36"/>
+          <w:szCs w:val="36"/>
+          <w:lang w:val="en-US"/>
+        </w:rPr>
+        <w:t xml:space="preserve"> class to </w:t>
+      </w:r>
+      <w:proofErr w:type="gramStart"/>
+      <w:r>
+        <w:rPr>
+          <w:sz w:val="36"/>
+          <w:szCs w:val="36"/>
+          <w:lang w:val="en-US"/>
+        </w:rPr>
+        <w:t>actually be</w:t>
+      </w:r>
+      <w:proofErr w:type="gramEnd"/>
+      <w:r>
+        <w:rPr>
+          <w:sz w:val="36"/>
+          <w:szCs w:val="36"/>
+          <w:lang w:val="en-US"/>
+        </w:rPr>
+        <w:t xml:space="preserve"> in the same source file. You could put each class in its own file, called Box.java and BoxDemo.java, respectively.</w:t>
+      </w:r>
+    </w:p>
+    <w:p>
+      <w:pPr>
+        <w:pStyle w:val="ListParagraph"/>
+        <w:numPr>
+          <w:ilvl w:val="1"/>
+          <w:numId w:val="6"/>
+        </w:numPr>
+        <w:rPr>
+          <w:sz w:val="36"/>
+          <w:szCs w:val="36"/>
+          <w:lang w:val="en-US"/>
+        </w:rPr>
+      </w:pPr>
+      <w:r>
+        <w:rPr>
+          <w:sz w:val="36"/>
+          <w:szCs w:val="36"/>
+          <w:lang w:val="en-US"/>
+        </w:rPr>
+        <w:lastRenderedPageBreak/>
+        <w:t xml:space="preserve">To run this program, you must execute </w:t>
+      </w:r>
+      <w:proofErr w:type="spellStart"/>
+      <w:r>
+        <w:rPr>
+          <w:sz w:val="36"/>
+          <w:szCs w:val="36"/>
+          <w:lang w:val="en-US"/>
+        </w:rPr>
+        <w:t>BoxDemo.class</w:t>
+      </w:r>
+      <w:proofErr w:type="spellEnd"/>
+      <w:r>
+        <w:rPr>
+          <w:sz w:val="36"/>
+          <w:szCs w:val="36"/>
+          <w:lang w:val="en-US"/>
+        </w:rPr>
+        <w:t>. When you do, you will see the following output:</w:t>
+      </w:r>
+    </w:p>
+    <w:p>
+      <w:pPr>
+        <w:ind w:left="1440" w:firstLine="720"/>
+        <w:rPr>
+          <w:sz w:val="36"/>
+          <w:szCs w:val="36"/>
+          <w:lang w:val="en-US"/>
+        </w:rPr>
+      </w:pPr>
+      <w:r>
+        <w:rPr>
+          <w:sz w:val="36"/>
+          <w:szCs w:val="36"/>
+          <w:lang w:val="en-US"/>
+        </w:rPr>
+        <w:t>Volume is 3000.0</w:t>
+      </w:r>
+    </w:p>
+    <w:p>
+      <w:pPr>
+        <w:ind w:left="1440" w:firstLine="720"/>
+        <w:rPr>
+          <w:sz w:val="36"/>
+          <w:szCs w:val="36"/>
+          <w:lang w:val="en-US"/>
+        </w:rPr>
+      </w:pPr>
+    </w:p>
+    <w:p>
+      <w:pPr>
+        <w:pStyle w:val="ListParagraph"/>
+        <w:numPr>
+          <w:ilvl w:val="0"/>
+          <w:numId w:val="6"/>
+        </w:numPr>
+        <w:rPr>
+          <w:b/>
+          <w:bCs/>
+          <w:sz w:val="36"/>
+          <w:szCs w:val="36"/>
+          <w:lang w:val="en-US"/>
+        </w:rPr>
+      </w:pPr>
+      <w:r>
+        <w:rPr>
+          <w:b/>
+          <w:bCs/>
+          <w:sz w:val="36"/>
+          <w:szCs w:val="36"/>
+          <w:lang w:val="en-US"/>
+        </w:rPr>
+        <w:t>Creating multiple objects</w:t>
+      </w:r>
+    </w:p>
+    <w:p>
+      <w:pPr>
+        <w:pStyle w:val="ListParagraph"/>
+        <w:numPr>
+          <w:ilvl w:val="1"/>
+          <w:numId w:val="6"/>
+        </w:numPr>
+        <w:rPr>
+          <w:sz w:val="36"/>
+          <w:szCs w:val="36"/>
+          <w:lang w:val="en-US"/>
+        </w:rPr>
+      </w:pPr>
+      <w:r>
+        <w:rPr>
+          <w:sz w:val="36"/>
+          <w:szCs w:val="36"/>
+          <w:lang w:val="en-US"/>
+        </w:rPr>
+        <w:t>each object has its own copies of the instance variables. This means that if you have two Box objects, each has its own copy of depth, width, and height. It is important to understand that changes to the instance variables of one object have no effect on the instance variables of another.</w:t>
+      </w:r>
+    </w:p>
+    <w:p>
+      <w:pPr>
+        <w:pStyle w:val="ListParagraph"/>
+        <w:numPr>
+          <w:ilvl w:val="1"/>
+          <w:numId w:val="6"/>
+        </w:numPr>
+        <w:rPr>
+          <w:sz w:val="36"/>
+          <w:szCs w:val="36"/>
+          <w:lang w:val="en-US"/>
+        </w:rPr>
+      </w:pPr>
+      <w:r>
+        <w:rPr>
+          <w:sz w:val="36"/>
+          <w:szCs w:val="36"/>
+          <w:lang w:val="en-US"/>
+        </w:rPr>
+        <w:t>Program:</w:t>
+      </w:r>
+    </w:p>
+    <w:p>
+      <w:pPr>
+        <w:rPr>
+          <w:sz w:val="36"/>
+          <w:szCs w:val="36"/>
+          <w:lang w:val="en-US"/>
+        </w:rPr>
+      </w:pPr>
+      <w:r>
+        <w:rPr>
+          <w:sz w:val="36"/>
+          <w:szCs w:val="36"/>
+          <w:lang w:val="en-US"/>
+        </w:rPr>
+        <w:t>class Box {</w:t>
+      </w:r>
+    </w:p>
+    <w:p>
+      <w:pPr>
+        <w:rPr>
+          <w:sz w:val="36"/>
+          <w:szCs w:val="36"/>
+          <w:lang w:val="en-US"/>
+        </w:rPr>
+      </w:pPr>
+      <w:r>
+        <w:rPr>
+          <w:sz w:val="36"/>
+          <w:szCs w:val="36"/>
+          <w:lang w:val="en-US"/>
+        </w:rPr>
+        <w:t xml:space="preserve">  double </w:t>
+      </w:r>
+      <w:proofErr w:type="gramStart"/>
+      <w:r>
+        <w:rPr>
+          <w:sz w:val="36"/>
+          <w:szCs w:val="36"/>
+          <w:lang w:val="en-US"/>
+        </w:rPr>
+        <w:t>width;</w:t>
+      </w:r>
+      <w:proofErr w:type="gramEnd"/>
+    </w:p>
+    <w:p>
+      <w:pPr>
+        <w:rPr>
+          <w:sz w:val="36"/>
+          <w:szCs w:val="36"/>
+          <w:lang w:val="en-US"/>
+        </w:rPr>
+      </w:pPr>
+      <w:r>
+        <w:rPr>
+          <w:sz w:val="36"/>
+          <w:szCs w:val="36"/>
+          <w:lang w:val="en-US"/>
+        </w:rPr>
+        <w:t xml:space="preserve">  double </w:t>
+      </w:r>
+      <w:proofErr w:type="gramStart"/>
+      <w:r>
+        <w:rPr>
+          <w:sz w:val="36"/>
+          <w:szCs w:val="36"/>
+          <w:lang w:val="en-US"/>
+        </w:rPr>
+        <w:t>height;</w:t>
+      </w:r>
+      <w:proofErr w:type="gramEnd"/>
+    </w:p>
+    <w:p>
+      <w:pPr>
+        <w:rPr>
+          <w:sz w:val="36"/>
+          <w:szCs w:val="36"/>
+          <w:lang w:val="en-US"/>
+        </w:rPr>
+      </w:pPr>
+      <w:r>
+        <w:rPr>
+          <w:sz w:val="36"/>
+          <w:szCs w:val="36"/>
+          <w:lang w:val="en-US"/>
+        </w:rPr>
+        <w:t xml:space="preserve">  double </w:t>
+      </w:r>
+      <w:proofErr w:type="gramStart"/>
+      <w:r>
+        <w:rPr>
+          <w:sz w:val="36"/>
+          <w:szCs w:val="36"/>
+          <w:lang w:val="en-US"/>
+        </w:rPr>
+        <w:t>depth;</w:t>
+      </w:r>
+      <w:proofErr w:type="gramEnd"/>
+    </w:p>
+    <w:p>
+      <w:pPr>
+        <w:rPr>
+          <w:sz w:val="36"/>
+          <w:szCs w:val="36"/>
+          <w:lang w:val="en-US"/>
+        </w:rPr>
+      </w:pPr>
+      <w:r>
+        <w:rPr>
+          <w:sz w:val="36"/>
+          <w:szCs w:val="36"/>
+          <w:lang w:val="en-US"/>
+        </w:rPr>
+        <w:t>}</w:t>
+      </w:r>
+    </w:p>
+    <w:p>
+      <w:pPr>
+        <w:rPr>
+          <w:sz w:val="36"/>
+          <w:szCs w:val="36"/>
+          <w:lang w:val="en-US"/>
+        </w:rPr>
+      </w:pPr>
+      <w:r>
+        <w:rPr>
+          <w:sz w:val="36"/>
+          <w:szCs w:val="36"/>
+          <w:lang w:val="en-US"/>
+        </w:rPr>
+        <w:t>class BoxDemo2 {</w:t>
+      </w:r>
+    </w:p>
+    <w:p>
+      <w:pPr>
+        <w:rPr>
+          <w:sz w:val="36"/>
+          <w:szCs w:val="36"/>
+          <w:lang w:val="en-US"/>
+        </w:rPr>
+      </w:pPr>
+      <w:r>
+        <w:rPr>
+          <w:sz w:val="36"/>
+          <w:szCs w:val="36"/>
+          <w:lang w:val="en-US"/>
+        </w:rPr>
+        <w:t xml:space="preserve">  public static void </w:t>
+      </w:r>
+      <w:proofErr w:type="gramStart"/>
+      <w:r>
+        <w:rPr>
+          <w:sz w:val="36"/>
+          <w:szCs w:val="36"/>
+          <w:lang w:val="en-US"/>
+        </w:rPr>
+        <w:t>main(</w:t>
+      </w:r>
+      <w:proofErr w:type="gramEnd"/>
+      <w:r>
+        <w:rPr>
+          <w:sz w:val="36"/>
+          <w:szCs w:val="36"/>
+          <w:lang w:val="en-US"/>
+        </w:rPr>
+        <w:t xml:space="preserve">String </w:t>
+      </w:r>
+      <w:proofErr w:type="spellStart"/>
+      <w:r>
+        <w:rPr>
+          <w:sz w:val="36"/>
+          <w:szCs w:val="36"/>
+          <w:lang w:val="en-US"/>
+        </w:rPr>
+        <w:t>args</w:t>
+      </w:r>
+      <w:proofErr w:type="spellEnd"/>
+      <w:r>
+        <w:rPr>
+          <w:sz w:val="36"/>
+          <w:szCs w:val="36"/>
+          <w:lang w:val="en-US"/>
+        </w:rPr>
+        <w:t>[]) {</w:t>
+      </w:r>
+    </w:p>
+    <w:p>
+      <w:pPr>
+        <w:rPr>
+          <w:sz w:val="36"/>
+          <w:szCs w:val="36"/>
+          <w:lang w:val="en-US"/>
+        </w:rPr>
+      </w:pPr>
+      <w:r>
+        <w:rPr>
+          <w:sz w:val="36"/>
+          <w:szCs w:val="36"/>
+          <w:lang w:val="en-US"/>
+        </w:rPr>
+        <w:t xml:space="preserve">    Box mybox1 = new </w:t>
+      </w:r>
+      <w:proofErr w:type="gramStart"/>
+      <w:r>
+        <w:rPr>
+          <w:sz w:val="36"/>
+          <w:szCs w:val="36"/>
+          <w:lang w:val="en-US"/>
+        </w:rPr>
+        <w:t>Box(</w:t>
+      </w:r>
+      <w:proofErr w:type="gramEnd"/>
+      <w:r>
+        <w:rPr>
+          <w:sz w:val="36"/>
+          <w:szCs w:val="36"/>
+          <w:lang w:val="en-US"/>
+        </w:rPr>
+        <w:t>);</w:t>
+      </w:r>
+    </w:p>
+    <w:p>
+      <w:pPr>
+        <w:rPr>
+          <w:sz w:val="36"/>
+          <w:szCs w:val="36"/>
+          <w:lang w:val="en-US"/>
+        </w:rPr>
+      </w:pPr>
+      <w:r>
+        <w:rPr>
+          <w:sz w:val="36"/>
+          <w:szCs w:val="36"/>
+          <w:lang w:val="en-US"/>
+        </w:rPr>
+        <w:t xml:space="preserve">    Box mybox2 = new </w:t>
+      </w:r>
+      <w:proofErr w:type="gramStart"/>
+      <w:r>
+        <w:rPr>
+          <w:sz w:val="36"/>
+          <w:szCs w:val="36"/>
+          <w:lang w:val="en-US"/>
+        </w:rPr>
+        <w:t>Box(</w:t>
+      </w:r>
+      <w:proofErr w:type="gramEnd"/>
+      <w:r>
+        <w:rPr>
+          <w:sz w:val="36"/>
+          <w:szCs w:val="36"/>
+          <w:lang w:val="en-US"/>
+        </w:rPr>
+        <w:t>);</w:t>
+      </w:r>
+    </w:p>
+    <w:p>
+      <w:pPr>
+        <w:rPr>
+          <w:sz w:val="36"/>
+          <w:szCs w:val="36"/>
+          <w:lang w:val="en-US"/>
+        </w:rPr>
+      </w:pPr>
+      <w:r>
+        <w:rPr>
+          <w:sz w:val="36"/>
+          <w:szCs w:val="36"/>
+          <w:lang w:val="en-US"/>
+        </w:rPr>
+        <w:t xml:space="preserve">    double </w:t>
+      </w:r>
+      <w:proofErr w:type="gramStart"/>
+      <w:r>
+        <w:rPr>
+          <w:sz w:val="36"/>
+          <w:szCs w:val="36"/>
+          <w:lang w:val="en-US"/>
+        </w:rPr>
+        <w:t>vol;</w:t>
+      </w:r>
+      <w:proofErr w:type="gramEnd"/>
+    </w:p>
+    <w:p>
+      <w:pPr>
+        <w:rPr>
+          <w:sz w:val="36"/>
+          <w:szCs w:val="36"/>
+          <w:lang w:val="en-US"/>
+        </w:rPr>
+      </w:pPr>
+      <w:r>
+        <w:rPr>
+          <w:sz w:val="36"/>
+          <w:szCs w:val="36"/>
+          <w:lang w:val="en-US"/>
+        </w:rPr>
+        <w:t xml:space="preserve">    // assign values to mybox1's instance variables</w:t>
+      </w:r>
+    </w:p>
+    <w:p>
+      <w:pPr>
+        <w:rPr>
+          <w:sz w:val="36"/>
+          <w:szCs w:val="36"/>
+          <w:lang w:val="en-US"/>
+        </w:rPr>
+      </w:pPr>
+      <w:r>
+        <w:rPr>
+          <w:sz w:val="36"/>
+          <w:szCs w:val="36"/>
+          <w:lang w:val="en-US"/>
+        </w:rPr>
+        <w:t xml:space="preserve">    mybox1.width = </w:t>
+      </w:r>
+      <w:proofErr w:type="gramStart"/>
+      <w:r>
+        <w:rPr>
+          <w:sz w:val="36"/>
+          <w:szCs w:val="36"/>
+          <w:lang w:val="en-US"/>
+        </w:rPr>
+        <w:t>10;</w:t>
+      </w:r>
+      <w:proofErr w:type="gramEnd"/>
+    </w:p>
+    <w:p>
+      <w:pPr>
+        <w:rPr>
+          <w:sz w:val="36"/>
+          <w:szCs w:val="36"/>
+          <w:lang w:val="en-US"/>
+        </w:rPr>
+      </w:pPr>
+      <w:r>
+        <w:rPr>
+          <w:sz w:val="36"/>
+          <w:szCs w:val="36"/>
+          <w:lang w:val="en-US"/>
+        </w:rPr>
+        <w:t xml:space="preserve">    mybox1.height = </w:t>
+      </w:r>
+      <w:proofErr w:type="gramStart"/>
+      <w:r>
+        <w:rPr>
+          <w:sz w:val="36"/>
+          <w:szCs w:val="36"/>
+          <w:lang w:val="en-US"/>
+        </w:rPr>
+        <w:t>20;</w:t>
+      </w:r>
+      <w:proofErr w:type="gramEnd"/>
+    </w:p>
+    <w:p>
+      <w:pPr>
+        <w:rPr>
+          <w:sz w:val="36"/>
+          <w:szCs w:val="36"/>
+          <w:lang w:val="en-US"/>
+        </w:rPr>
+      </w:pPr>
+      <w:r>
+        <w:rPr>
+          <w:sz w:val="36"/>
+          <w:szCs w:val="36"/>
+          <w:lang w:val="en-US"/>
+        </w:rPr>
+        <w:t xml:space="preserve">    mybox1.depth = </w:t>
+      </w:r>
+      <w:proofErr w:type="gramStart"/>
+      <w:r>
+        <w:rPr>
+          <w:sz w:val="36"/>
+          <w:szCs w:val="36"/>
+          <w:lang w:val="en-US"/>
+        </w:rPr>
+        <w:t>15;</w:t>
+      </w:r>
+      <w:proofErr w:type="gramEnd"/>
+    </w:p>
+    <w:p>
+      <w:pPr>
+        <w:rPr>
+          <w:sz w:val="36"/>
+          <w:szCs w:val="36"/>
+          <w:lang w:val="en-US"/>
+        </w:rPr>
+      </w:pPr>
+      <w:r>
+        <w:rPr>
+          <w:sz w:val="36"/>
+          <w:szCs w:val="36"/>
+          <w:lang w:val="en-US"/>
+        </w:rPr>
+        <w:t xml:space="preserve">    /* assign different values to mybox2's</w:t>
+      </w:r>
+    </w:p>
+    <w:p>
+      <w:pPr>
+        <w:rPr>
+          <w:sz w:val="36"/>
+          <w:szCs w:val="36"/>
+          <w:lang w:val="en-US"/>
+        </w:rPr>
+      </w:pPr>
+      <w:r>
+        <w:rPr>
+          <w:sz w:val="36"/>
+          <w:szCs w:val="36"/>
+          <w:lang w:val="en-US"/>
+        </w:rPr>
+        <w:t xml:space="preserve">       instance variables */</w:t>
+      </w:r>
+    </w:p>
+    <w:p>
+      <w:pPr>
+        <w:rPr>
+          <w:sz w:val="36"/>
+          <w:szCs w:val="36"/>
+          <w:lang w:val="en-US"/>
+        </w:rPr>
+      </w:pPr>
+      <w:r>
+        <w:rPr>
+          <w:sz w:val="36"/>
+          <w:szCs w:val="36"/>
+          <w:lang w:val="en-US"/>
+        </w:rPr>
+        <w:t xml:space="preserve">    mybox2.width = </w:t>
+      </w:r>
+      <w:proofErr w:type="gramStart"/>
+      <w:r>
+        <w:rPr>
+          <w:sz w:val="36"/>
+          <w:szCs w:val="36"/>
+          <w:lang w:val="en-US"/>
+        </w:rPr>
+        <w:t>3;</w:t>
+      </w:r>
+      <w:proofErr w:type="gramEnd"/>
+    </w:p>
+    <w:p>
+      <w:pPr>
+        <w:rPr>
+          <w:sz w:val="36"/>
+          <w:szCs w:val="36"/>
+          <w:lang w:val="en-US"/>
+        </w:rPr>
+      </w:pPr>
+      <w:r>
+        <w:rPr>
+          <w:sz w:val="36"/>
+          <w:szCs w:val="36"/>
+          <w:lang w:val="en-US"/>
+        </w:rPr>
+        <w:t xml:space="preserve">    mybox2.height = </w:t>
+      </w:r>
+      <w:proofErr w:type="gramStart"/>
+      <w:r>
+        <w:rPr>
+          <w:sz w:val="36"/>
+          <w:szCs w:val="36"/>
+          <w:lang w:val="en-US"/>
+        </w:rPr>
+        <w:t>6;</w:t>
+      </w:r>
+      <w:proofErr w:type="gramEnd"/>
+    </w:p>
+    <w:p>
+      <w:pPr>
+        <w:rPr>
+          <w:sz w:val="36"/>
+          <w:szCs w:val="36"/>
+          <w:lang w:val="en-US"/>
+        </w:rPr>
+      </w:pPr>
+      <w:r>
+        <w:rPr>
+          <w:sz w:val="36"/>
+          <w:szCs w:val="36"/>
+          <w:lang w:val="en-US"/>
+        </w:rPr>
+        <w:lastRenderedPageBreak/>
+        <w:t xml:space="preserve">    mybox2.depth = </w:t>
+      </w:r>
+      <w:proofErr w:type="gramStart"/>
+      <w:r>
+        <w:rPr>
+          <w:sz w:val="36"/>
+          <w:szCs w:val="36"/>
+          <w:lang w:val="en-US"/>
+        </w:rPr>
+        <w:t>9;</w:t>
+      </w:r>
+      <w:proofErr w:type="gramEnd"/>
+    </w:p>
+    <w:p>
+      <w:pPr>
+        <w:rPr>
+          <w:sz w:val="36"/>
+          <w:szCs w:val="36"/>
+          <w:lang w:val="en-US"/>
+        </w:rPr>
+      </w:pPr>
+      <w:r>
+        <w:rPr>
+          <w:sz w:val="36"/>
+          <w:szCs w:val="36"/>
+          <w:lang w:val="en-US"/>
+        </w:rPr>
+        <w:t xml:space="preserve">    // compute volume of first box</w:t>
+      </w:r>
+    </w:p>
+    <w:p>
+      <w:pPr>
+        <w:rPr>
+          <w:sz w:val="36"/>
+          <w:szCs w:val="36"/>
+          <w:lang w:val="en-US"/>
+        </w:rPr>
+      </w:pPr>
+      <w:r>
+        <w:rPr>
+          <w:sz w:val="36"/>
+          <w:szCs w:val="36"/>
+          <w:lang w:val="en-US"/>
+        </w:rPr>
+        <w:t xml:space="preserve">    vol = mybox1.width * mybox1.height * mybox1.</w:t>
+      </w:r>
+      <w:proofErr w:type="gramStart"/>
+      <w:r>
+        <w:rPr>
+          <w:sz w:val="36"/>
+          <w:szCs w:val="36"/>
+          <w:lang w:val="en-US"/>
+        </w:rPr>
+        <w:t>depth;</w:t>
+      </w:r>
+      <w:proofErr w:type="gramEnd"/>
+    </w:p>
+    <w:p>
+      <w:pPr>
+        <w:rPr>
+          <w:sz w:val="36"/>
+          <w:szCs w:val="36"/>
+          <w:lang w:val="en-US"/>
+        </w:rPr>
+      </w:pPr>
+      <w:r>
+        <w:rPr>
+          <w:sz w:val="36"/>
+          <w:szCs w:val="36"/>
+          <w:lang w:val="en-US"/>
+        </w:rPr>
+        <w:t xml:space="preserve">    </w:t>
+      </w:r>
+      <w:proofErr w:type="spellStart"/>
+      <w:r>
+        <w:rPr>
+          <w:sz w:val="36"/>
+          <w:szCs w:val="36"/>
+          <w:lang w:val="en-US"/>
+        </w:rPr>
+        <w:t>System.out.println</w:t>
+      </w:r>
+      <w:proofErr w:type="spellEnd"/>
+      <w:r>
+        <w:rPr>
+          <w:sz w:val="36"/>
+          <w:szCs w:val="36"/>
+          <w:lang w:val="en-US"/>
+        </w:rPr>
+        <w:t>("Volume is " + vol</w:t>
+      </w:r>
+      <w:proofErr w:type="gramStart"/>
+      <w:r>
+        <w:rPr>
+          <w:sz w:val="36"/>
+          <w:szCs w:val="36"/>
+          <w:lang w:val="en-US"/>
+        </w:rPr>
+        <w:t>);</w:t>
+      </w:r>
+      <w:proofErr w:type="gramEnd"/>
+    </w:p>
+    <w:p>
+      <w:pPr>
+        <w:rPr>
+          <w:sz w:val="36"/>
+          <w:szCs w:val="36"/>
+          <w:lang w:val="en-US"/>
+        </w:rPr>
+      </w:pPr>
+      <w:r>
+        <w:rPr>
+          <w:sz w:val="36"/>
+          <w:szCs w:val="36"/>
+          <w:lang w:val="en-US"/>
+        </w:rPr>
+        <w:t xml:space="preserve">    // compute volume of second box</w:t>
+      </w:r>
+    </w:p>
+    <w:p>
+      <w:pPr>
+        <w:rPr>
+          <w:sz w:val="36"/>
+          <w:szCs w:val="36"/>
+          <w:lang w:val="en-US"/>
+        </w:rPr>
+      </w:pPr>
+      <w:r>
+        <w:rPr>
+          <w:sz w:val="36"/>
+          <w:szCs w:val="36"/>
+          <w:lang w:val="en-US"/>
+        </w:rPr>
+        <w:t xml:space="preserve">    vol = mybox2.width * mybox2.height * mybox2.</w:t>
+      </w:r>
+      <w:proofErr w:type="gramStart"/>
+      <w:r>
+        <w:rPr>
+          <w:sz w:val="36"/>
+          <w:szCs w:val="36"/>
+          <w:lang w:val="en-US"/>
+        </w:rPr>
+        <w:t>depth;</w:t>
+      </w:r>
+      <w:proofErr w:type="gramEnd"/>
+    </w:p>
+    <w:p>
+      <w:pPr>
+        <w:rPr>
+          <w:sz w:val="36"/>
+          <w:szCs w:val="36"/>
+          <w:lang w:val="en-US"/>
+        </w:rPr>
+      </w:pPr>
+      <w:r>
+        <w:rPr>
+          <w:sz w:val="36"/>
+          <w:szCs w:val="36"/>
+          <w:lang w:val="en-US"/>
+        </w:rPr>
+        <w:t xml:space="preserve">    </w:t>
+      </w:r>
+      <w:proofErr w:type="spellStart"/>
+      <w:r>
+        <w:rPr>
+          <w:sz w:val="36"/>
+          <w:szCs w:val="36"/>
+          <w:lang w:val="en-US"/>
+        </w:rPr>
+        <w:t>System.out.println</w:t>
+      </w:r>
+      <w:proofErr w:type="spellEnd"/>
+      <w:r>
+        <w:rPr>
+          <w:sz w:val="36"/>
+          <w:szCs w:val="36"/>
+          <w:lang w:val="en-US"/>
+        </w:rPr>
+        <w:t>("Volume is " + vol</w:t>
+      </w:r>
+      <w:proofErr w:type="gramStart"/>
+      <w:r>
+        <w:rPr>
+          <w:sz w:val="36"/>
+          <w:szCs w:val="36"/>
+          <w:lang w:val="en-US"/>
+        </w:rPr>
+        <w:t>);</w:t>
+      </w:r>
+      <w:proofErr w:type="gramEnd"/>
+    </w:p>
+    <w:p>
+      <w:pPr>
+        <w:rPr>
+          <w:sz w:val="36"/>
+          <w:szCs w:val="36"/>
+          <w:lang w:val="en-US"/>
+        </w:rPr>
+      </w:pPr>
+      <w:r>
+        <w:rPr>
+          <w:sz w:val="36"/>
+          <w:szCs w:val="36"/>
+          <w:lang w:val="en-US"/>
+        </w:rPr>
+        <w:t>} }</w:t>
+      </w:r>
+    </w:p>
+    <w:p>
+      <w:pPr>
+        <w:rPr>
+          <w:sz w:val="36"/>
+          <w:szCs w:val="36"/>
+          <w:lang w:val="en-US"/>
+        </w:rPr>
+      </w:pPr>
+    </w:p>
+    <w:p>
+      <w:pPr>
+        <w:pStyle w:val="ListParagraph"/>
+        <w:numPr>
+          <w:ilvl w:val="1"/>
+          <w:numId w:val="6"/>
+        </w:numPr>
+        <w:rPr>
+          <w:sz w:val="36"/>
+          <w:szCs w:val="36"/>
+          <w:lang w:val="en-US"/>
+        </w:rPr>
+      </w:pPr>
+      <w:r>
+        <w:rPr>
+          <w:sz w:val="36"/>
+          <w:szCs w:val="36"/>
+          <w:lang w:val="en-US"/>
+        </w:rPr>
+        <w:t>The output produced by this program is shown here:</w:t>
+      </w:r>
+      <w:r>
+        <w:rPr>
+          <w:sz w:val="36"/>
+          <w:szCs w:val="36"/>
+          <w:lang w:val="en-US"/>
+        </w:rPr>
+        <w:tab/>
+      </w:r>
+      <w:r>
+        <w:rPr>
+          <w:sz w:val="36"/>
+          <w:szCs w:val="36"/>
+          <w:lang w:val="en-US"/>
+        </w:rPr>
+        <w:br/>
+      </w:r>
+      <w:r>
+        <w:rPr>
+          <w:sz w:val="36"/>
+          <w:szCs w:val="36"/>
+          <w:lang w:val="en-US"/>
+        </w:rPr>
+        <w:t>Volume is 3000.0</w:t>
+      </w:r>
+    </w:p>
+    <w:p>
+      <w:pPr>
+        <w:pStyle w:val="ListParagraph"/>
+        <w:ind w:left="1440"/>
+        <w:rPr>
+          <w:sz w:val="36"/>
+          <w:szCs w:val="36"/>
+          <w:lang w:val="en-US"/>
+        </w:rPr>
+      </w:pPr>
+      <w:r>
+        <w:rPr>
+          <w:sz w:val="36"/>
+          <w:szCs w:val="36"/>
+          <w:lang w:val="en-US"/>
+        </w:rPr>
+        <w:t>Volume is 162.0</w:t>
+      </w:r>
+    </w:p>
+    <w:p>
+      <w:pPr>
+        <w:pStyle w:val="ListParagraph"/>
+        <w:numPr>
+          <w:ilvl w:val="1"/>
+          <w:numId w:val="6"/>
+        </w:numPr>
+        <w:rPr>
+          <w:sz w:val="36"/>
+          <w:szCs w:val="36"/>
+          <w:lang w:val="en-US"/>
+        </w:rPr>
+      </w:pPr>
+      <w:r>
+        <w:rPr>
+          <w:sz w:val="36"/>
+          <w:szCs w:val="36"/>
+          <w:lang w:val="en-US"/>
+        </w:rPr>
+        <w:t xml:space="preserve">As you can see, mybox1’s data is </w:t>
+      </w:r>
+      <w:proofErr w:type="gramStart"/>
+      <w:r>
+        <w:rPr>
+          <w:sz w:val="36"/>
+          <w:szCs w:val="36"/>
+          <w:lang w:val="en-US"/>
+        </w:rPr>
+        <w:t>completely separate</w:t>
+      </w:r>
+      <w:proofErr w:type="gramEnd"/>
+      <w:r>
+        <w:rPr>
+          <w:sz w:val="36"/>
+          <w:szCs w:val="36"/>
+          <w:lang w:val="en-US"/>
+        </w:rPr>
+        <w:t xml:space="preserve"> from the data contained in mybox2.</w:t>
+      </w:r>
+    </w:p>
+    <w:p>
+      <w:pPr>
+        <w:rPr>
+          <w:sz w:val="36"/>
+          <w:szCs w:val="36"/>
+          <w:lang w:val="en-US"/>
+        </w:rPr>
+      </w:pPr>
+    </w:p>
+    <w:p>
+      <w:pPr>
+        <w:rPr>
+          <w:sz w:val="36"/>
+          <w:szCs w:val="36"/>
+          <w:lang w:val="en-US"/>
+        </w:rPr>
+      </w:pPr>
+    </w:p>
+    <w:p>
+      <w:pPr>
+        <w:rPr>
+          <w:b/>
+          <w:bCs/>
+          <w:sz w:val="36"/>
+          <w:szCs w:val="36"/>
+        </w:rPr>
+      </w:pPr>
+      <w:r>
+        <w:rPr>
+          <w:b/>
+          <w:bCs/>
+          <w:sz w:val="36"/>
+          <w:szCs w:val="36"/>
+        </w:rPr>
+        <w:t xml:space="preserve">Declaring Objects </w:t>
+      </w:r>
+    </w:p>
+    <w:p>
+      <w:pPr>
+        <w:rPr>
+          <w:b/>
+          <w:bCs/>
+          <w:sz w:val="36"/>
+          <w:szCs w:val="36"/>
+        </w:rPr>
+      </w:pPr>
+    </w:p>
+    <w:p>
+      <w:pPr>
+        <w:pStyle w:val="ListParagraph"/>
+        <w:numPr>
+          <w:ilvl w:val="0"/>
+          <w:numId w:val="7"/>
+        </w:numPr>
+        <w:rPr>
+          <w:b/>
+          <w:bCs/>
+          <w:sz w:val="36"/>
+          <w:szCs w:val="36"/>
+        </w:rPr>
+      </w:pPr>
+      <w:r>
+        <w:rPr>
+          <w:b/>
+          <w:bCs/>
+          <w:sz w:val="36"/>
+          <w:szCs w:val="36"/>
+        </w:rPr>
+        <w:t>Using the new keyword</w:t>
+      </w:r>
+    </w:p>
+    <w:p>
+      <w:pPr>
+        <w:pStyle w:val="ListParagraph"/>
+        <w:numPr>
+          <w:ilvl w:val="1"/>
+          <w:numId w:val="7"/>
+        </w:numPr>
+        <w:rPr>
+          <w:sz w:val="36"/>
+          <w:szCs w:val="36"/>
+        </w:rPr>
+      </w:pPr>
+      <w:r>
+        <w:rPr>
+          <w:sz w:val="36"/>
+          <w:szCs w:val="36"/>
+        </w:rPr>
+        <w:t>W</w:t>
+      </w:r>
+      <w:r>
+        <w:rPr>
+          <w:sz w:val="36"/>
+          <w:szCs w:val="36"/>
+        </w:rPr>
+        <w:t xml:space="preserve">hen </w:t>
+      </w:r>
+      <w:r>
+        <w:rPr>
+          <w:sz w:val="36"/>
+          <w:szCs w:val="36"/>
+        </w:rPr>
+        <w:t>we</w:t>
+      </w:r>
+      <w:r>
+        <w:rPr>
+          <w:sz w:val="36"/>
+          <w:szCs w:val="36"/>
+        </w:rPr>
+        <w:t xml:space="preserve"> create a class, you are creating a new data type</w:t>
+      </w:r>
+    </w:p>
+    <w:p>
+      <w:pPr>
+        <w:pStyle w:val="ListParagraph"/>
+        <w:numPr>
+          <w:ilvl w:val="1"/>
+          <w:numId w:val="7"/>
+        </w:numPr>
+        <w:rPr>
+          <w:sz w:val="36"/>
+          <w:szCs w:val="36"/>
+        </w:rPr>
+      </w:pPr>
+      <w:r>
+        <w:rPr>
+          <w:sz w:val="36"/>
+          <w:szCs w:val="36"/>
+        </w:rPr>
+        <w:t>obtaining objects of a class is a two-step process.</w:t>
+      </w:r>
+    </w:p>
+    <w:p>
+      <w:pPr>
+        <w:pStyle w:val="ListParagraph"/>
+        <w:numPr>
+          <w:ilvl w:val="1"/>
+          <w:numId w:val="7"/>
+        </w:numPr>
+        <w:rPr>
+          <w:sz w:val="36"/>
+          <w:szCs w:val="36"/>
+        </w:rPr>
+      </w:pPr>
+      <w:r>
+        <w:rPr>
+          <w:sz w:val="36"/>
+          <w:szCs w:val="36"/>
+        </w:rPr>
+        <w:t xml:space="preserve">First, you must declare a variable of the class type. This variable does not define an object. Instead, it is simply a variable that can refer to an object. </w:t>
+      </w:r>
+    </w:p>
+    <w:p>
+      <w:pPr>
+        <w:pStyle w:val="ListParagraph"/>
+        <w:numPr>
+          <w:ilvl w:val="1"/>
+          <w:numId w:val="7"/>
+        </w:numPr>
+        <w:rPr>
+          <w:sz w:val="36"/>
+          <w:szCs w:val="36"/>
+        </w:rPr>
+      </w:pPr>
+      <w:r>
+        <w:rPr>
+          <w:sz w:val="36"/>
+          <w:szCs w:val="36"/>
+        </w:rPr>
+        <w:t xml:space="preserve">Second, you must acquire an actual, physical copy of the object and assign it to that variable. You can do this using the new operator. </w:t>
+      </w:r>
+    </w:p>
+    <w:p>
+      <w:pPr>
+        <w:pStyle w:val="ListParagraph"/>
+        <w:numPr>
+          <w:ilvl w:val="1"/>
+          <w:numId w:val="7"/>
+        </w:numPr>
+        <w:rPr>
+          <w:sz w:val="36"/>
+          <w:szCs w:val="36"/>
+        </w:rPr>
+      </w:pPr>
+      <w:r>
+        <w:rPr>
+          <w:b/>
+          <w:bCs/>
+          <w:sz w:val="36"/>
+          <w:szCs w:val="36"/>
+        </w:rPr>
+        <w:t>The new operator dynamically allocates</w:t>
+      </w:r>
+      <w:r>
+        <w:rPr>
+          <w:sz w:val="36"/>
+          <w:szCs w:val="36"/>
+        </w:rPr>
+        <w:t xml:space="preserve"> (that is, allocates at run time) memory for an object and </w:t>
+      </w:r>
+      <w:r>
+        <w:rPr>
+          <w:sz w:val="36"/>
+          <w:szCs w:val="36"/>
+        </w:rPr>
+        <w:lastRenderedPageBreak/>
+        <w:t>returns a reference to it. This reference is, more or less, the address in memory of the object allocated by new. This reference is then stored in the variable. Thus, in Java, all class objects must be dynamically allocated.</w:t>
+      </w:r>
+    </w:p>
+    <w:p>
+      <w:pPr>
+        <w:rPr>
+          <w:sz w:val="36"/>
+          <w:szCs w:val="36"/>
+        </w:rPr>
+      </w:pPr>
+    </w:p>
+    <w:p>
+      <w:pPr>
+        <w:rPr>
+          <w:sz w:val="36"/>
+          <w:szCs w:val="36"/>
+        </w:rPr>
+      </w:pPr>
+      <w:r>
+        <w:rPr>
+          <w:sz w:val="36"/>
+          <w:szCs w:val="36"/>
+        </w:rPr>
+        <w:t xml:space="preserve">Box </w:t>
+      </w:r>
+      <w:proofErr w:type="spellStart"/>
+      <w:r>
+        <w:rPr>
+          <w:sz w:val="36"/>
+          <w:szCs w:val="36"/>
+        </w:rPr>
+        <w:t>mybox</w:t>
+      </w:r>
+      <w:proofErr w:type="spellEnd"/>
+      <w:r>
+        <w:rPr>
+          <w:sz w:val="36"/>
+          <w:szCs w:val="36"/>
+        </w:rPr>
+        <w:t xml:space="preserve"> = new Box();</w:t>
+      </w:r>
+    </w:p>
+    <w:p>
+      <w:pPr>
+        <w:rPr>
+          <w:sz w:val="36"/>
+          <w:szCs w:val="36"/>
+        </w:rPr>
+      </w:pPr>
+    </w:p>
+    <w:p>
+      <w:pPr>
+        <w:rPr>
+          <w:sz w:val="36"/>
+          <w:szCs w:val="36"/>
+        </w:rPr>
+      </w:pPr>
+      <w:r>
+        <w:rPr>
+          <w:sz w:val="36"/>
+          <w:szCs w:val="36"/>
+        </w:rPr>
+        <w:t xml:space="preserve">Box </w:t>
+      </w:r>
+      <w:proofErr w:type="spellStart"/>
+      <w:r>
+        <w:rPr>
+          <w:sz w:val="36"/>
+          <w:szCs w:val="36"/>
+        </w:rPr>
+        <w:t>mybox</w:t>
+      </w:r>
+      <w:proofErr w:type="spellEnd"/>
+      <w:r>
+        <w:rPr>
+          <w:sz w:val="36"/>
+          <w:szCs w:val="36"/>
+        </w:rPr>
+        <w:t>; // declare reference to object</w:t>
+      </w:r>
+    </w:p>
+    <w:p>
+      <w:pPr>
+        <w:rPr>
+          <w:sz w:val="36"/>
+          <w:szCs w:val="36"/>
+        </w:rPr>
+      </w:pPr>
+      <w:proofErr w:type="spellStart"/>
+      <w:r>
+        <w:rPr>
+          <w:sz w:val="36"/>
+          <w:szCs w:val="36"/>
+        </w:rPr>
+        <w:t>mybox</w:t>
+      </w:r>
+      <w:proofErr w:type="spellEnd"/>
+      <w:r>
+        <w:rPr>
+          <w:sz w:val="36"/>
+          <w:szCs w:val="36"/>
+        </w:rPr>
+        <w:t xml:space="preserve"> = new Box(); // allocate a Box object</w:t>
+      </w:r>
+    </w:p>
+    <w:p>
+      <w:pPr>
+        <w:rPr>
+          <w:sz w:val="36"/>
+          <w:szCs w:val="36"/>
+        </w:rPr>
+      </w:pPr>
+    </w:p>
+    <w:p>
+      <w:pPr>
+        <w:pStyle w:val="ListParagraph"/>
+        <w:numPr>
+          <w:ilvl w:val="0"/>
+          <w:numId w:val="7"/>
+        </w:numPr>
+        <w:rPr>
+          <w:b/>
+          <w:bCs/>
+          <w:sz w:val="36"/>
+          <w:szCs w:val="36"/>
+        </w:rPr>
+      </w:pPr>
+      <w:r>
+        <w:rPr>
+          <w:b/>
+          <w:bCs/>
+          <w:sz w:val="36"/>
+          <w:szCs w:val="36"/>
+        </w:rPr>
+        <w:t>Closer look at the new</w:t>
+      </w:r>
+    </w:p>
+    <w:p>
+      <w:pPr>
+        <w:pStyle w:val="ListParagraph"/>
+        <w:numPr>
+          <w:ilvl w:val="1"/>
+          <w:numId w:val="7"/>
+        </w:numPr>
+        <w:rPr>
+          <w:sz w:val="36"/>
+          <w:szCs w:val="36"/>
+        </w:rPr>
+      </w:pPr>
+      <w:r>
+        <w:rPr>
+          <w:sz w:val="36"/>
+          <w:szCs w:val="36"/>
+        </w:rPr>
+        <w:t>As just explained, the new operator dynamically allocates memory for an object. It has this general form:</w:t>
+      </w:r>
+    </w:p>
+    <w:p>
+      <w:pPr>
+        <w:pStyle w:val="ListParagraph"/>
+        <w:ind w:left="1440"/>
+        <w:rPr>
+          <w:sz w:val="36"/>
+          <w:szCs w:val="36"/>
+        </w:rPr>
+      </w:pPr>
+      <w:r>
+        <w:rPr>
+          <w:sz w:val="36"/>
+          <w:szCs w:val="36"/>
+        </w:rPr>
+        <w:t xml:space="preserve">class-var = new </w:t>
+      </w:r>
+      <w:proofErr w:type="spellStart"/>
+      <w:r>
+        <w:rPr>
+          <w:sz w:val="36"/>
+          <w:szCs w:val="36"/>
+        </w:rPr>
+        <w:t>classname</w:t>
+      </w:r>
+      <w:proofErr w:type="spellEnd"/>
+      <w:r>
+        <w:rPr>
+          <w:sz w:val="36"/>
+          <w:szCs w:val="36"/>
+        </w:rPr>
+        <w:t>( );</w:t>
+      </w:r>
+    </w:p>
+    <w:p>
+      <w:pPr>
+        <w:pStyle w:val="ListParagraph"/>
+        <w:ind w:left="1440"/>
+        <w:rPr>
+          <w:sz w:val="36"/>
+          <w:szCs w:val="36"/>
+        </w:rPr>
+      </w:pPr>
+    </w:p>
+    <w:p>
+      <w:pPr>
+        <w:pStyle w:val="ListParagraph"/>
+        <w:ind w:left="1440"/>
+        <w:rPr>
+          <w:sz w:val="36"/>
+          <w:szCs w:val="36"/>
+        </w:rPr>
+      </w:pPr>
+    </w:p>
+    <w:p>
+      <w:pPr>
+        <w:pStyle w:val="ListParagraph"/>
+        <w:numPr>
+          <w:ilvl w:val="1"/>
+          <w:numId w:val="7"/>
+        </w:numPr>
+        <w:rPr>
+          <w:sz w:val="36"/>
+          <w:szCs w:val="36"/>
+        </w:rPr>
+      </w:pPr>
+      <w:r>
+        <w:rPr>
+          <w:noProof/>
+          <w:sz w:val="36"/>
+          <w:szCs w:val="36"/>
+        </w:rPr>
+        <w:drawing>
+          <wp:inline distT="0" distB="0" distL="0" distR="0" wp14:anchorId="4DD8068A" wp14:editId="7A460837">
+            <wp:extent cx="5375275" cy="3022600"/>
+            <wp:effectExtent l="0" t="0" r="0" b="0"/>
+            <wp:docPr id="3" name="Picture 3" descr="Diagram&#10;&#10;Description automatically generated with medium confidence"/>
+            <wp:cNvGraphicFramePr>
+              <a:graphicFrameLocks xmlns:a="http://schemas.openxmlformats.org/drawingml/2006/main" noChangeAspect="1"/>
+            </wp:cNvGraphicFramePr>
+            <a:graphic xmlns:a="http://schemas.openxmlformats.org/drawingml/2006/main">
+              <a:graphicData uri="http://schemas.openxmlformats.org/drawingml/2006/picture">
+                <pic:pic xmlns:pic="http://schemas.openxmlformats.org/drawingml/2006/picture">
+                  <pic:nvPicPr>
+                    <pic:cNvPr id="3" name="Picture 3" descr="Diagram&#10;&#10;Description automatically generated with medium confidence"/>
+                    <pic:cNvPicPr/>
+                  </pic:nvPicPr>
+                  <pic:blipFill>
+                    <a:blip r:embed="rId7" cstate="print">
+                      <a:extLst>
+                        <a:ext uri="{28A0092B-C50C-407E-A947-70E740481C1C}">
+                          <a14:useLocalDpi xmlns:a14="http://schemas.microsoft.com/office/drawing/2010/main" val="0"/>
+                        </a:ext>
+                      </a:extLst>
+                    </a:blip>
+                    <a:stretch>
+                      <a:fillRect/>
+                    </a:stretch>
+                  </pic:blipFill>
+                  <pic:spPr>
+                    <a:xfrm>
+                      <a:off x="0" y="0"/>
+                      <a:ext cx="5380214" cy="3025377"/>
+                    </a:xfrm>
+                    <a:prstGeom prst="rect">
+                      <a:avLst/>
+                    </a:prstGeom>
+                  </pic:spPr>
+                </pic:pic>
+              </a:graphicData>
+            </a:graphic>
+          </wp:inline>
+        </w:drawing>
+      </w:r>
+    </w:p>
+    <w:p>
+      <w:pPr>
+        <w:pStyle w:val="ListParagraph"/>
+        <w:numPr>
+          <w:ilvl w:val="1"/>
+          <w:numId w:val="7"/>
+        </w:numPr>
+        <w:rPr>
+          <w:sz w:val="36"/>
+          <w:szCs w:val="36"/>
+        </w:rPr>
+      </w:pPr>
+      <w:r>
+        <w:rPr>
+          <w:sz w:val="36"/>
+          <w:szCs w:val="36"/>
+        </w:rPr>
+        <w:lastRenderedPageBreak/>
+        <w:t xml:space="preserve">The class name followed by parentheses specifies the constructor for the class. A constructor defines what occurs when an object of a class is created. </w:t>
+      </w:r>
+    </w:p>
+    <w:p>
+      <w:pPr>
+        <w:pStyle w:val="ListParagraph"/>
+        <w:numPr>
+          <w:ilvl w:val="1"/>
+          <w:numId w:val="7"/>
+        </w:numPr>
+        <w:rPr>
+          <w:sz w:val="36"/>
+          <w:szCs w:val="36"/>
+        </w:rPr>
+      </w:pPr>
+      <w:r>
+        <w:rPr>
+          <w:b/>
+          <w:bCs/>
+          <w:sz w:val="36"/>
+          <w:szCs w:val="36"/>
+        </w:rPr>
+        <w:t>Constructors</w:t>
+      </w:r>
+      <w:r>
+        <w:rPr>
+          <w:sz w:val="36"/>
+          <w:szCs w:val="36"/>
+        </w:rPr>
+        <w:t xml:space="preserve"> are an important part of all classes and have many significant attributes. Most real-world classes explicitly define their own constructors within their class definition. However, if no explicit constructor is specified, then Java will automatically supply a default constructor. This is the case with Box. </w:t>
+      </w:r>
+    </w:p>
+    <w:p>
+      <w:pPr>
+        <w:pStyle w:val="ListParagraph"/>
+        <w:numPr>
+          <w:ilvl w:val="1"/>
+          <w:numId w:val="7"/>
+        </w:numPr>
+        <w:rPr>
+          <w:sz w:val="36"/>
+          <w:szCs w:val="36"/>
+        </w:rPr>
+      </w:pPr>
+      <w:r>
+        <w:rPr>
+          <w:sz w:val="36"/>
+          <w:szCs w:val="36"/>
+        </w:rPr>
+        <w:t>For now, we will use the default constructor. Soon, you will see how to define your own constructors.</w:t>
+      </w:r>
+    </w:p>
+    <w:p>
+      <w:pPr>
+        <w:pStyle w:val="ListParagraph"/>
+        <w:numPr>
+          <w:ilvl w:val="0"/>
+          <w:numId w:val="7"/>
+        </w:numPr>
+        <w:rPr>
+          <w:b/>
+          <w:bCs/>
+          <w:sz w:val="36"/>
+          <w:szCs w:val="36"/>
+        </w:rPr>
+      </w:pPr>
+      <w:r>
+        <w:rPr>
+          <w:b/>
+          <w:bCs/>
+          <w:sz w:val="36"/>
+          <w:szCs w:val="36"/>
+        </w:rPr>
+        <w:t>Why are primitives different?</w:t>
+      </w:r>
+    </w:p>
+    <w:p>
+      <w:pPr>
+        <w:pStyle w:val="ListParagraph"/>
+        <w:numPr>
+          <w:ilvl w:val="1"/>
+          <w:numId w:val="7"/>
+        </w:numPr>
+        <w:rPr>
+          <w:sz w:val="36"/>
+          <w:szCs w:val="36"/>
+        </w:rPr>
+      </w:pPr>
+      <w:r>
+        <w:rPr>
+          <w:sz w:val="36"/>
+          <w:szCs w:val="36"/>
+        </w:rPr>
+        <w:t xml:space="preserve">At this point, you might be wondering why you do not need to use new for such things as integers or characters. </w:t>
+      </w:r>
+    </w:p>
+    <w:p>
+      <w:pPr>
+        <w:pStyle w:val="ListParagraph"/>
+        <w:numPr>
+          <w:ilvl w:val="1"/>
+          <w:numId w:val="7"/>
+        </w:numPr>
+        <w:rPr>
+          <w:sz w:val="36"/>
+          <w:szCs w:val="36"/>
+        </w:rPr>
+      </w:pPr>
+      <w:r>
+        <w:rPr>
+          <w:sz w:val="36"/>
+          <w:szCs w:val="36"/>
+        </w:rPr>
+        <w:t xml:space="preserve">The answer is that Java’s primitive types are not implemented as objects. Rather, they are implemented as “normal” variables. </w:t>
+      </w:r>
+    </w:p>
+    <w:p>
+      <w:pPr>
+        <w:pStyle w:val="ListParagraph"/>
+        <w:numPr>
+          <w:ilvl w:val="1"/>
+          <w:numId w:val="7"/>
+        </w:numPr>
+        <w:rPr>
+          <w:sz w:val="36"/>
+          <w:szCs w:val="36"/>
+        </w:rPr>
+      </w:pPr>
+      <w:r>
+        <w:rPr>
+          <w:sz w:val="36"/>
+          <w:szCs w:val="36"/>
+        </w:rPr>
+        <w:t>This is done in the interest of efficiency. As you will see, objects have many features and attributes that require Java to treat them differently than it treats the primitive types. By not applying the same overhead to the primitive types that applies to objects, Java can implement the primitive types more efficiently.</w:t>
+      </w:r>
+    </w:p>
+    <w:p>
+      <w:pPr>
+        <w:pStyle w:val="ListParagraph"/>
+        <w:numPr>
+          <w:ilvl w:val="0"/>
+          <w:numId w:val="7"/>
+        </w:numPr>
+        <w:rPr>
+          <w:b/>
+          <w:bCs/>
+          <w:sz w:val="36"/>
+          <w:szCs w:val="36"/>
+        </w:rPr>
+      </w:pPr>
+      <w:r>
+        <w:rPr>
+          <w:b/>
+          <w:bCs/>
+          <w:sz w:val="36"/>
+          <w:szCs w:val="36"/>
+        </w:rPr>
+        <w:t xml:space="preserve">Distinction b/w class and object </w:t>
+      </w:r>
+      <w:r>
+        <w:rPr>
+          <w:b/>
+          <w:bCs/>
+          <w:sz w:val="36"/>
+          <w:szCs w:val="36"/>
+        </w:rPr>
+        <w:t>–</w:t>
+      </w:r>
+      <w:r>
+        <w:rPr>
+          <w:b/>
+          <w:bCs/>
+          <w:sz w:val="36"/>
+          <w:szCs w:val="36"/>
+        </w:rPr>
+        <w:t xml:space="preserve"> Review</w:t>
+      </w:r>
+    </w:p>
+    <w:p>
+      <w:pPr>
+        <w:pStyle w:val="ListParagraph"/>
+        <w:numPr>
+          <w:ilvl w:val="1"/>
+          <w:numId w:val="7"/>
+        </w:numPr>
+        <w:rPr>
+          <w:sz w:val="36"/>
+          <w:szCs w:val="36"/>
+        </w:rPr>
+      </w:pPr>
+      <w:r>
+        <w:rPr>
+          <w:sz w:val="36"/>
+          <w:szCs w:val="36"/>
+        </w:rPr>
+        <w:t xml:space="preserve">A class creates a new data type that can be used to create objects. That is, a class creates a logical framework that defines the relationship between its members. When you declare an object of a class, </w:t>
+      </w:r>
+      <w:r>
+        <w:rPr>
+          <w:sz w:val="36"/>
+          <w:szCs w:val="36"/>
+        </w:rPr>
+        <w:lastRenderedPageBreak/>
+        <w:t xml:space="preserve">you are creating an instance of that class. Thus, a class is a logical construct. </w:t>
+      </w:r>
+    </w:p>
+    <w:p>
+      <w:pPr>
+        <w:pStyle w:val="ListParagraph"/>
+        <w:numPr>
+          <w:ilvl w:val="1"/>
+          <w:numId w:val="7"/>
+        </w:numPr>
+        <w:rPr>
+          <w:sz w:val="36"/>
+          <w:szCs w:val="36"/>
+        </w:rPr>
+      </w:pPr>
+      <w:r>
+        <w:rPr>
+          <w:sz w:val="36"/>
+          <w:szCs w:val="36"/>
+        </w:rPr>
+        <w:t>An object has physical reality. (That is, an object occupies space in memory.) It is important to keep this distinction clearly in mind.</w:t>
+      </w:r>
+    </w:p>
+    <w:p>
+      <w:pPr>
+        <w:pStyle w:val="ListParagraph"/>
+        <w:numPr>
+          <w:ilvl w:val="0"/>
+          <w:numId w:val="7"/>
+        </w:numPr>
+        <w:rPr>
+          <w:b/>
+          <w:bCs/>
+          <w:sz w:val="36"/>
+          <w:szCs w:val="36"/>
+        </w:rPr>
+      </w:pPr>
+      <w:r>
+        <w:rPr>
+          <w:b/>
+          <w:bCs/>
+          <w:sz w:val="36"/>
+          <w:szCs w:val="36"/>
+        </w:rPr>
+        <w:t>Assigning Object Reference Variables</w:t>
+      </w:r>
+    </w:p>
+    <w:p>
+      <w:pPr>
+        <w:pStyle w:val="ListParagraph"/>
+        <w:numPr>
+          <w:ilvl w:val="1"/>
+          <w:numId w:val="7"/>
+        </w:numPr>
+        <w:rPr>
+          <w:sz w:val="36"/>
+          <w:szCs w:val="36"/>
+        </w:rPr>
+      </w:pPr>
+      <w:r>
+        <w:rPr>
+          <w:sz w:val="36"/>
+          <w:szCs w:val="36"/>
+        </w:rPr>
+        <w:t>Object reference variables act differently than you might expect when an assignment takes place. For example, what do you think the following fragment does?</w:t>
+      </w:r>
+    </w:p>
+    <w:p>
+      <w:pPr>
+        <w:pStyle w:val="ListParagraph"/>
+        <w:ind w:left="1440"/>
+        <w:rPr>
+          <w:sz w:val="36"/>
+          <w:szCs w:val="36"/>
+        </w:rPr>
+      </w:pPr>
+      <w:r>
+        <w:rPr>
+          <w:sz w:val="36"/>
+          <w:szCs w:val="36"/>
+        </w:rPr>
+        <w:t>Box b1 = new Box();</w:t>
+      </w:r>
+    </w:p>
+    <w:p>
+      <w:pPr>
+        <w:pStyle w:val="ListParagraph"/>
+        <w:ind w:left="1440"/>
+        <w:rPr>
+          <w:sz w:val="36"/>
+          <w:szCs w:val="36"/>
+        </w:rPr>
+      </w:pPr>
+      <w:r>
+        <w:rPr>
+          <w:sz w:val="36"/>
+          <w:szCs w:val="36"/>
+        </w:rPr>
+        <w:t>Box b2 = b1;</w:t>
+      </w:r>
+    </w:p>
+    <w:p>
+      <w:pPr>
+        <w:pStyle w:val="ListParagraph"/>
+        <w:numPr>
+          <w:ilvl w:val="1"/>
+          <w:numId w:val="7"/>
+        </w:numPr>
+        <w:rPr>
+          <w:sz w:val="36"/>
+          <w:szCs w:val="36"/>
+        </w:rPr>
+      </w:pPr>
+      <w:r>
+        <w:rPr>
+          <w:sz w:val="36"/>
+          <w:szCs w:val="36"/>
+        </w:rPr>
+        <w:t xml:space="preserve">You might think that b2 is being assigned a reference to a copy of the object referred to by b1. That is, you might think that b1 and b2 refer to separate and distinct objects. However, this would be wrong. </w:t>
+      </w:r>
+    </w:p>
+    <w:p>
+      <w:pPr>
+        <w:pStyle w:val="ListParagraph"/>
+        <w:numPr>
+          <w:ilvl w:val="1"/>
+          <w:numId w:val="7"/>
+        </w:numPr>
+        <w:rPr>
+          <w:sz w:val="36"/>
+          <w:szCs w:val="36"/>
+        </w:rPr>
+      </w:pPr>
+      <w:r>
+        <w:rPr>
+          <w:sz w:val="36"/>
+          <w:szCs w:val="36"/>
+        </w:rPr>
+        <w:t xml:space="preserve">Instead, after this fragment executes, b1 and b2 will both refer to the same object. The assignment of b1 to b2 did not allocate any memory or copy any part of the original object. </w:t>
+      </w:r>
+    </w:p>
+    <w:p>
+      <w:pPr>
+        <w:pStyle w:val="ListParagraph"/>
+        <w:numPr>
+          <w:ilvl w:val="1"/>
+          <w:numId w:val="7"/>
+        </w:numPr>
+        <w:rPr>
+          <w:sz w:val="36"/>
+          <w:szCs w:val="36"/>
+        </w:rPr>
+      </w:pPr>
+      <w:r>
+        <w:rPr>
+          <w:sz w:val="36"/>
+          <w:szCs w:val="36"/>
+        </w:rPr>
+        <w:t>It simply makes b2 refer to the same object as does b1. Thus, any changes made to the object through b2 will affect the object to which b1 is referring, since they are the same object.</w:t>
+      </w:r>
+    </w:p>
+    <w:p>
+      <w:pPr>
+        <w:pStyle w:val="ListParagraph"/>
+        <w:numPr>
+          <w:ilvl w:val="1"/>
+          <w:numId w:val="7"/>
+        </w:numPr>
+        <w:rPr>
+          <w:sz w:val="36"/>
+          <w:szCs w:val="36"/>
+        </w:rPr>
+      </w:pPr>
+      <w:r>
+        <w:rPr>
+          <w:sz w:val="36"/>
+          <w:szCs w:val="36"/>
+        </w:rPr>
+        <w:lastRenderedPageBreak/>
+        <w:t>Figure</w:t>
+      </w:r>
+      <w:r>
+        <w:rPr>
+          <w:noProof/>
+          <w:sz w:val="36"/>
+          <w:szCs w:val="36"/>
+        </w:rPr>
+        <w:drawing>
+          <wp:inline distT="0" distB="0" distL="0" distR="0" wp14:anchorId="1E79113E" wp14:editId="10AAEA28">
+            <wp:extent cx="5291748" cy="1841500"/>
+            <wp:effectExtent l="0" t="0" r="4445" b="0"/>
+            <wp:docPr id="4" name="Picture 4" descr="Diagram&#10;&#10;Description automatically generated"/>
+            <wp:cNvGraphicFramePr>
+              <a:graphicFrameLocks xmlns:a="http://schemas.openxmlformats.org/drawingml/2006/main" noChangeAspect="1"/>
+            </wp:cNvGraphicFramePr>
+            <a:graphic xmlns:a="http://schemas.openxmlformats.org/drawingml/2006/main">
+              <a:graphicData uri="http://schemas.openxmlformats.org/drawingml/2006/picture">
+                <pic:pic xmlns:pic="http://schemas.openxmlformats.org/drawingml/2006/picture">
+                  <pic:nvPicPr>
+                    <pic:cNvPr id="4" name="Picture 4" descr="Diagram&#10;&#10;Description automatically generated"/>
+                    <pic:cNvPicPr/>
+                  </pic:nvPicPr>
+                  <pic:blipFill>
+                    <a:blip r:embed="rId8">
+                      <a:extLst>
+                        <a:ext uri="{28A0092B-C50C-407E-A947-70E740481C1C}">
+                          <a14:useLocalDpi xmlns:a14="http://schemas.microsoft.com/office/drawing/2010/main" val="0"/>
+                        </a:ext>
+                      </a:extLst>
+                    </a:blip>
+                    <a:stretch>
+                      <a:fillRect/>
+                    </a:stretch>
+                  </pic:blipFill>
+                  <pic:spPr>
+                    <a:xfrm>
+                      <a:off x="0" y="0"/>
+                      <a:ext cx="5298545" cy="1843865"/>
+                    </a:xfrm>
+                    <a:prstGeom prst="rect">
+                      <a:avLst/>
+                    </a:prstGeom>
+                  </pic:spPr>
+                </pic:pic>
+              </a:graphicData>
+            </a:graphic>
+          </wp:inline>
+        </w:drawing>
+      </w:r>
+    </w:p>
+    <w:p>
+      <w:pPr>
+        <w:pStyle w:val="ListParagraph"/>
+        <w:numPr>
+          <w:ilvl w:val="1"/>
+          <w:numId w:val="7"/>
+        </w:numPr>
+        <w:rPr>
+          <w:sz w:val="36"/>
+          <w:szCs w:val="36"/>
+        </w:rPr>
+      </w:pPr>
+      <w:r>
+        <w:rPr>
+          <w:sz w:val="36"/>
+          <w:szCs w:val="36"/>
+        </w:rPr>
+        <w:t>Although b1 and b2 both refer to the same object, they are not linked in any other way. For example, a subsequent assignment to b1 will simply unhook b1 from the original object without affecting the object or affecting b2. For example:</w:t>
+      </w:r>
+    </w:p>
+    <w:p>
+      <w:pPr>
+        <w:pStyle w:val="ListParagraph"/>
+        <w:ind w:left="1440"/>
+        <w:rPr>
+          <w:sz w:val="36"/>
+          <w:szCs w:val="36"/>
+        </w:rPr>
+      </w:pPr>
+      <w:r>
+        <w:rPr>
+          <w:sz w:val="36"/>
+          <w:szCs w:val="36"/>
+        </w:rPr>
+        <w:t>Box b1 = new Box();</w:t>
+      </w:r>
+    </w:p>
+    <w:p>
+      <w:pPr>
+        <w:pStyle w:val="ListParagraph"/>
+        <w:ind w:left="1440"/>
+        <w:rPr>
+          <w:sz w:val="36"/>
+          <w:szCs w:val="36"/>
+        </w:rPr>
+      </w:pPr>
+      <w:r>
+        <w:rPr>
+          <w:sz w:val="36"/>
+          <w:szCs w:val="36"/>
+        </w:rPr>
+        <w:t xml:space="preserve">     Box b2 = b1;</w:t>
+      </w:r>
+    </w:p>
+    <w:p>
+      <w:pPr>
+        <w:pStyle w:val="ListParagraph"/>
+        <w:ind w:left="1440"/>
+        <w:rPr>
+          <w:sz w:val="36"/>
+          <w:szCs w:val="36"/>
+        </w:rPr>
+      </w:pPr>
+      <w:r>
+        <w:rPr>
+          <w:sz w:val="36"/>
+          <w:szCs w:val="36"/>
+        </w:rPr>
+        <w:t xml:space="preserve">     // ...</w:t>
+      </w:r>
+    </w:p>
+    <w:p>
+      <w:pPr>
+        <w:pStyle w:val="ListParagraph"/>
+        <w:ind w:left="1440"/>
+        <w:rPr>
+          <w:sz w:val="36"/>
+          <w:szCs w:val="36"/>
+        </w:rPr>
+      </w:pPr>
+      <w:r>
+        <w:rPr>
+          <w:sz w:val="36"/>
+          <w:szCs w:val="36"/>
+        </w:rPr>
+        <w:t xml:space="preserve">     b1 = null;</w:t>
+      </w:r>
+    </w:p>
+    <w:p>
+      <w:pPr>
+        <w:pStyle w:val="ListParagraph"/>
+        <w:numPr>
+          <w:ilvl w:val="1"/>
+          <w:numId w:val="7"/>
+        </w:numPr>
+        <w:rPr>
+          <w:sz w:val="36"/>
+          <w:szCs w:val="36"/>
+        </w:rPr>
+      </w:pPr>
+      <w:r>
+        <w:rPr>
+          <w:sz w:val="36"/>
+          <w:szCs w:val="36"/>
+        </w:rPr>
+        <w:t>Here, b1 has been set to null, but b2 still points to the original object.</w:t>
+      </w:r>
     </w:p>
     <w:sectPr>
       <w:pgSz w:w="11906" w:h="16838"/>
@@ -3809,6 +6648,95 @@
       </w:rPr>
     </w:lvl>
   </w:abstractNum>
+  <w:abstractNum w:abstractNumId="6" w15:restartNumberingAfterBreak="0">
+    <w:nsid w:val="746F07AF"/>
+    <w:multiLevelType w:val="hybridMultilevel"/>
+    <w:tmpl w:val="DE24B818"/>
+    <w:lvl w:ilvl="0" w:tplc="D74AEFC2">
+      <w:start w:val="1"/>
+      <w:numFmt w:val="decimal"/>
+      <w:lvlText w:val="%1."/>
+      <w:lvlJc w:val="left"/>
+      <w:pPr>
+        <w:ind w:left="720" w:hanging="360"/>
+      </w:pPr>
+      <w:rPr>
+        <w:rFonts w:hint="default"/>
+      </w:rPr>
+    </w:lvl>
+    <w:lvl w:ilvl="1" w:tplc="08090019">
+      <w:start w:val="1"/>
+      <w:numFmt w:val="lowerLetter"/>
+      <w:lvlText w:val="%2."/>
+      <w:lvlJc w:val="left"/>
+      <w:pPr>
+        <w:ind w:left="1440" w:hanging="360"/>
+      </w:pPr>
+    </w:lvl>
+    <w:lvl w:ilvl="2" w:tplc="0809001B" w:tentative="1">
+      <w:start w:val="1"/>
+      <w:numFmt w:val="lowerRoman"/>
+      <w:lvlText w:val="%3."/>
+      <w:lvlJc w:val="right"/>
+      <w:pPr>
+        <w:ind w:left="2160" w:hanging="180"/>
+      </w:pPr>
+    </w:lvl>
+    <w:lvl w:ilvl="3" w:tplc="0809000F" w:tentative="1">
+      <w:start w:val="1"/>
+      <w:numFmt w:val="decimal"/>
+      <w:lvlText w:val="%4."/>
+      <w:lvlJc w:val="left"/>
+      <w:pPr>
+        <w:ind w:left="2880" w:hanging="360"/>
+      </w:pPr>
+    </w:lvl>
+    <w:lvl w:ilvl="4" w:tplc="08090019" w:tentative="1">
+      <w:start w:val="1"/>
+      <w:numFmt w:val="lowerLetter"/>
+      <w:lvlText w:val="%5."/>
+      <w:lvlJc w:val="left"/>
+      <w:pPr>
+        <w:ind w:left="3600" w:hanging="360"/>
+      </w:pPr>
+    </w:lvl>
+    <w:lvl w:ilvl="5" w:tplc="0809001B" w:tentative="1">
+      <w:start w:val="1"/>
+      <w:numFmt w:val="lowerRoman"/>
+      <w:lvlText w:val="%6."/>
+      <w:lvlJc w:val="right"/>
+      <w:pPr>
+        <w:ind w:left="4320" w:hanging="180"/>
+      </w:pPr>
+    </w:lvl>
+    <w:lvl w:ilvl="6" w:tplc="0809000F" w:tentative="1">
+      <w:start w:val="1"/>
+      <w:numFmt w:val="decimal"/>
+      <w:lvlText w:val="%7."/>
+      <w:lvlJc w:val="left"/>
+      <w:pPr>
+        <w:ind w:left="5040" w:hanging="360"/>
+      </w:pPr>
+    </w:lvl>
+    <w:lvl w:ilvl="7" w:tplc="08090019" w:tentative="1">
+      <w:start w:val="1"/>
+      <w:numFmt w:val="lowerLetter"/>
+      <w:lvlText w:val="%8."/>
+      <w:lvlJc w:val="left"/>
+      <w:pPr>
+        <w:ind w:left="5760" w:hanging="360"/>
+      </w:pPr>
+    </w:lvl>
+    <w:lvl w:ilvl="8" w:tplc="0809001B" w:tentative="1">
+      <w:start w:val="1"/>
+      <w:numFmt w:val="lowerRoman"/>
+      <w:lvlText w:val="%9."/>
+      <w:lvlJc w:val="right"/>
+      <w:pPr>
+        <w:ind w:left="6480" w:hanging="180"/>
+      </w:pPr>
+    </w:lvl>
+  </w:abstractNum>
   <w:num w:numId="1" w16cid:durableId="866060117">
     <w:abstractNumId w:val="0"/>
   </w:num>
@@ -3826,6 +6754,9 @@
   </w:num>
   <w:num w:numId="6" w16cid:durableId="1534883734">
     <w:abstractNumId w:val="2"/>
+  </w:num>
+  <w:num w:numId="7" w16cid:durableId="756748361">
+    <w:abstractNumId w:val="6"/>
   </w:num>
 </w:numbering>
 </file>

</xml_diff>